<commit_message>
Figures for update, correlations
</commit_message>
<xml_diff>
--- a/SCChumStudy/notes.docx
+++ b/SCChumStudy/notes.docx
@@ -3,69 +3,667 @@
 <w:document xmlns:wpc="http://schemas.microsoft.com/office/word/2010/wordprocessingCanvas" xmlns:cx="http://schemas.microsoft.com/office/drawing/2014/chartex" xmlns:cx1="http://schemas.microsoft.com/office/drawing/2015/9/8/chartex" xmlns:mc="http://schemas.openxmlformats.org/markup-compatibility/2006" xmlns:o="urn:schemas-microsoft-com:office:office" xmlns:r="http://schemas.openxmlformats.org/officeDocument/2006/relationships" xmlns:m="http://schemas.openxmlformats.org/officeDocument/2006/math" xmlns:v="urn:schemas-microsoft-com:vml" xmlns:wp14="http://schemas.microsoft.com/office/word/2010/wordprocessingDrawing" xmlns:wp="http://schemas.openxmlformats.org/drawingml/2006/wordprocessingDrawing" xmlns:w10="urn:schemas-microsoft-com:office:word" xmlns:w="http://schemas.openxmlformats.org/wordprocessingml/2006/main" xmlns:w14="http://schemas.microsoft.com/office/word/2010/wordml" xmlns:w15="http://schemas.microsoft.com/office/word/2012/wordml" xmlns:w16se="http://schemas.microsoft.com/office/word/2015/wordml/symex" xmlns:wpg="http://schemas.microsoft.com/office/word/2010/wordprocessingGroup" xmlns:wpi="http://schemas.microsoft.com/office/word/2010/wordprocessingInk" xmlns:wne="http://schemas.microsoft.com/office/word/2006/wordml" xmlns:wps="http://schemas.microsoft.com/office/word/2010/wordprocessingShape" mc:Ignorable="w14 w15 w16se wp14">
   <w:body>
     <w:p>
+      <w:pPr>
+        <w:spacing w:after="0" w:line="240" w:lineRule="auto"/>
+      </w:pPr>
       <w:r>
         <w:t>LRP Project – South Coast Chum Case Study</w:t>
       </w:r>
     </w:p>
     <w:p>
+      <w:pPr>
+        <w:spacing w:after="0" w:line="240" w:lineRule="auto"/>
+      </w:pPr>
       <w:r>
         <w:t>Working Notes</w:t>
       </w:r>
     </w:p>
     <w:p>
+      <w:pPr>
+        <w:spacing w:after="0" w:line="240" w:lineRule="auto"/>
+      </w:pPr>
       <w:r>
         <w:t>Luke Warkentin</w:t>
+      </w:r>
+    </w:p>
+    <w:p>
+      <w:pPr>
+        <w:spacing w:after="0" w:line="240" w:lineRule="auto"/>
+      </w:pPr>
+    </w:p>
+    <w:p>
+      <w:pPr>
+        <w:spacing w:after="0" w:line="240" w:lineRule="auto"/>
+        <w:rPr>
+          <w:b/>
+        </w:rPr>
+      </w:pPr>
+      <w:r>
+        <w:rPr>
+          <w:b/>
+        </w:rPr>
+        <w:t>General q</w:t>
+      </w:r>
+      <w:r>
+        <w:rPr>
+          <w:b/>
+        </w:rPr>
+        <w:t>uestions for Kendra:</w:t>
+      </w:r>
+    </w:p>
+    <w:p>
+      <w:pPr>
+        <w:spacing w:after="0" w:line="240" w:lineRule="auto"/>
+      </w:pPr>
+      <w:r>
+        <w:t>1. Is MU necessary?</w:t>
+      </w:r>
+    </w:p>
+    <w:p>
+      <w:pPr>
+        <w:spacing w:after="0" w:line="240" w:lineRule="auto"/>
+      </w:pPr>
+      <w:r>
+        <w:t>2. Check that Year is actually brood year in the infilling code</w:t>
+      </w:r>
+    </w:p>
+    <w:p>
+      <w:pPr>
+        <w:spacing w:after="0" w:line="240" w:lineRule="auto"/>
+      </w:pPr>
+      <w:r>
+        <w:t xml:space="preserve">3. Check that Escape column is </w:t>
+      </w:r>
+      <w:proofErr w:type="spellStart"/>
+      <w:r>
+        <w:t>spawners</w:t>
+      </w:r>
+      <w:proofErr w:type="spellEnd"/>
+      <w:r>
+        <w:t xml:space="preserve"> (as opposed to the Return column)</w:t>
+      </w:r>
+    </w:p>
+    <w:p>
+      <w:pPr>
+        <w:spacing w:after="0" w:line="240" w:lineRule="auto"/>
+      </w:pPr>
+      <w:r>
+        <w:t xml:space="preserve">4. FLAG: Should probably limit stock-recruit data to year &gt; 1959/1960 to allow for full brood year returns up to age 6. This may be done automatically, see </w:t>
+      </w:r>
+      <w:proofErr w:type="spellStart"/>
+      <w:r>
+        <w:t>retroFunctions.r</w:t>
+      </w:r>
+      <w:proofErr w:type="spellEnd"/>
+      <w:r>
+        <w:t xml:space="preserve"> line 20 </w:t>
+      </w:r>
+    </w:p>
+    <w:p>
+      <w:pPr>
+        <w:spacing w:after="0" w:line="240" w:lineRule="auto"/>
+      </w:pPr>
+    </w:p>
+    <w:p>
+      <w:pPr>
+        <w:spacing w:after="0" w:line="240" w:lineRule="auto"/>
+        <w:rPr>
+          <w:b/>
+        </w:rPr>
+      </w:pPr>
+      <w:r>
+        <w:rPr>
+          <w:b/>
+        </w:rPr>
+        <w:t>Notes on data:</w:t>
+      </w:r>
+    </w:p>
+    <w:p>
+      <w:pPr>
+        <w:spacing w:after="0" w:line="240" w:lineRule="auto"/>
+      </w:pPr>
+      <w:r>
+        <w:t xml:space="preserve">Why remove summer run? They fill in some gaps in Upper Knight and </w:t>
+      </w:r>
+      <w:proofErr w:type="spellStart"/>
+      <w:r>
+        <w:t>Bute</w:t>
+      </w:r>
+      <w:proofErr w:type="spellEnd"/>
+      <w:r>
+        <w:t xml:space="preserve"> Inlet CUs</w:t>
+      </w:r>
+    </w:p>
+    <w:p>
+      <w:pPr>
+        <w:spacing w:after="0" w:line="240" w:lineRule="auto"/>
+        <w:rPr>
+          <w:color w:val="5B9BD5" w:themeColor="accent1"/>
+        </w:rPr>
+      </w:pPr>
+      <w:r>
+        <w:rPr>
+          <w:color w:val="5B9BD5" w:themeColor="accent1"/>
+        </w:rPr>
+        <w:t xml:space="preserve">Check in report, if not, follow up with Pieter Van Will. </w:t>
+      </w:r>
+    </w:p>
+    <w:p>
+      <w:pPr>
+        <w:spacing w:after="0" w:line="240" w:lineRule="auto"/>
+      </w:pPr>
+      <w:r>
+        <w:t xml:space="preserve">Why remove </w:t>
+      </w:r>
+      <w:proofErr w:type="spellStart"/>
+      <w:r>
+        <w:t>Qualicum</w:t>
+      </w:r>
+      <w:proofErr w:type="spellEnd"/>
+      <w:r>
+        <w:t xml:space="preserve"> River, Little </w:t>
+      </w:r>
+      <w:proofErr w:type="spellStart"/>
+      <w:r>
+        <w:t>Qualicum</w:t>
+      </w:r>
+      <w:proofErr w:type="spellEnd"/>
+      <w:r>
+        <w:t xml:space="preserve"> River, </w:t>
+      </w:r>
+      <w:proofErr w:type="spellStart"/>
+      <w:r>
+        <w:t>Puntledge</w:t>
+      </w:r>
+      <w:proofErr w:type="spellEnd"/>
+      <w:r>
+        <w:t xml:space="preserve"> River?</w:t>
+      </w:r>
+    </w:p>
+    <w:p>
+      <w:pPr>
+        <w:spacing w:after="0" w:line="240" w:lineRule="auto"/>
+      </w:pPr>
+      <w:r>
+        <w:t>Source variable: what is difference between RACK, Enhanced, and Brood?</w:t>
+      </w:r>
+    </w:p>
+    <w:p>
+      <w:pPr>
+        <w:spacing w:after="0" w:line="240" w:lineRule="auto"/>
+      </w:pPr>
+    </w:p>
+    <w:p>
+      <w:pPr>
+        <w:spacing w:after="0" w:line="240" w:lineRule="auto"/>
+        <w:rPr>
+          <w:b/>
+        </w:rPr>
+      </w:pPr>
+      <w:r>
+        <w:rPr>
+          <w:b/>
+        </w:rPr>
+        <w:t xml:space="preserve">Chum </w:t>
+      </w:r>
+      <w:r>
+        <w:rPr>
+          <w:b/>
+        </w:rPr>
+        <w:t xml:space="preserve">Data </w:t>
+      </w:r>
+      <w:r>
+        <w:rPr>
+          <w:b/>
+        </w:rPr>
+        <w:t xml:space="preserve">infilling </w:t>
+      </w:r>
+    </w:p>
+    <w:p>
+      <w:pPr>
+        <w:spacing w:after="0" w:line="240" w:lineRule="auto"/>
+        <w:rPr>
+          <w:b/>
+        </w:rPr>
+      </w:pPr>
+    </w:p>
+    <w:p>
+      <w:pPr>
+        <w:spacing w:after="0" w:line="240" w:lineRule="auto"/>
+        <w:rPr>
+          <w:u w:val="single"/>
+        </w:rPr>
+      </w:pPr>
+      <w:r>
+        <w:rPr>
+          <w:u w:val="single"/>
+        </w:rPr>
+        <w:t xml:space="preserve">Luke’s notes on infilling: </w:t>
+      </w:r>
+    </w:p>
+    <w:p>
+      <w:pPr>
+        <w:pStyle w:val="ListParagraph"/>
+        <w:numPr>
+          <w:ilvl w:val="0"/>
+          <w:numId w:val="1"/>
+        </w:numPr>
+        <w:spacing w:after="0" w:line="240" w:lineRule="auto"/>
+      </w:pPr>
+      <w:r>
+        <w:t>Data filtering step</w:t>
+      </w:r>
+    </w:p>
+    <w:p>
+      <w:pPr>
+        <w:pStyle w:val="ListParagraph"/>
+        <w:numPr>
+          <w:ilvl w:val="1"/>
+          <w:numId w:val="1"/>
+        </w:numPr>
+        <w:spacing w:after="0" w:line="240" w:lineRule="auto"/>
+      </w:pPr>
+      <w:r>
+        <w:t>remove summer run</w:t>
+      </w:r>
+    </w:p>
+    <w:p>
+      <w:pPr>
+        <w:pStyle w:val="ListParagraph"/>
+        <w:numPr>
+          <w:ilvl w:val="1"/>
+          <w:numId w:val="1"/>
+        </w:numPr>
+        <w:spacing w:after="0" w:line="240" w:lineRule="auto"/>
+      </w:pPr>
+      <w:r>
+        <w:t xml:space="preserve">remove </w:t>
+      </w:r>
+      <w:proofErr w:type="spellStart"/>
+      <w:r>
+        <w:t>Qualicum</w:t>
+      </w:r>
+      <w:proofErr w:type="spellEnd"/>
+      <w:r>
+        <w:t xml:space="preserve"> River, Little </w:t>
+      </w:r>
+      <w:proofErr w:type="spellStart"/>
+      <w:r>
+        <w:t>Qualicum</w:t>
+      </w:r>
+      <w:proofErr w:type="spellEnd"/>
+      <w:r>
+        <w:t xml:space="preserve"> River, </w:t>
+      </w:r>
+      <w:proofErr w:type="spellStart"/>
+      <w:r>
+        <w:t>Puntledge</w:t>
+      </w:r>
+      <w:proofErr w:type="spellEnd"/>
+      <w:r>
+        <w:t xml:space="preserve"> River</w:t>
+      </w:r>
+    </w:p>
+    <w:p>
+      <w:pPr>
+        <w:pStyle w:val="ListParagraph"/>
+        <w:numPr>
+          <w:ilvl w:val="1"/>
+          <w:numId w:val="1"/>
+        </w:numPr>
+        <w:spacing w:after="0" w:line="240" w:lineRule="auto"/>
+      </w:pPr>
+      <w:r>
+        <w:t>remove non-wild fish</w:t>
+      </w:r>
+    </w:p>
+    <w:p>
+      <w:pPr>
+        <w:pStyle w:val="ListParagraph"/>
+        <w:numPr>
+          <w:ilvl w:val="0"/>
+          <w:numId w:val="1"/>
+        </w:numPr>
+        <w:spacing w:after="0" w:line="240" w:lineRule="auto"/>
+      </w:pPr>
+      <w:r>
+        <w:t xml:space="preserve">Get geometric mean of </w:t>
+      </w:r>
+      <w:proofErr w:type="spellStart"/>
+      <w:r>
+        <w:t>spawners</w:t>
+      </w:r>
+      <w:proofErr w:type="spellEnd"/>
+      <w:r>
+        <w:t xml:space="preserve"> across all years </w:t>
+      </w:r>
+    </w:p>
+    <w:p>
+      <w:pPr>
+        <w:pStyle w:val="ListParagraph"/>
+        <w:numPr>
+          <w:ilvl w:val="0"/>
+          <w:numId w:val="1"/>
+        </w:numPr>
+        <w:spacing w:after="0" w:line="240" w:lineRule="auto"/>
+      </w:pPr>
+      <w:r>
+        <w:t>Get sum of geometric means across CUs</w:t>
+      </w:r>
+    </w:p>
+    <w:p>
+      <w:pPr>
+        <w:pStyle w:val="ListParagraph"/>
+        <w:numPr>
+          <w:ilvl w:val="0"/>
+          <w:numId w:val="1"/>
+        </w:numPr>
+        <w:spacing w:after="0" w:line="240" w:lineRule="auto"/>
+      </w:pPr>
+      <w:r>
+        <w:t xml:space="preserve">Get proportion </w:t>
+      </w:r>
+    </w:p>
+    <w:p>
+      <w:pPr>
+        <w:spacing w:after="0" w:line="240" w:lineRule="auto"/>
+        <w:rPr>
+          <w:b/>
+        </w:rPr>
+      </w:pPr>
+    </w:p>
+    <w:p>
+      <w:pPr>
+        <w:spacing w:after="0" w:line="240" w:lineRule="auto"/>
+      </w:pPr>
+      <w:r>
+        <w:rPr>
+          <w:b/>
+        </w:rPr>
+        <w:t>Observations</w:t>
+      </w:r>
+      <w:r>
+        <w:rPr>
+          <w:b/>
+        </w:rPr>
+        <w:t xml:space="preserve"> related to infilling</w:t>
+      </w:r>
+      <w:r>
+        <w:t>:</w:t>
+      </w:r>
+    </w:p>
+    <w:p>
+      <w:pPr>
+        <w:pStyle w:val="ListParagraph"/>
+        <w:numPr>
+          <w:ilvl w:val="0"/>
+          <w:numId w:val="2"/>
+        </w:numPr>
+        <w:spacing w:after="0" w:line="240" w:lineRule="auto"/>
+      </w:pPr>
+      <w:r>
+        <w:t xml:space="preserve">There are a lot of by-stream infilling. </w:t>
+      </w:r>
+    </w:p>
+    <w:p>
+      <w:pPr>
+        <w:pStyle w:val="ListParagraph"/>
+        <w:numPr>
+          <w:ilvl w:val="0"/>
+          <w:numId w:val="2"/>
+        </w:numPr>
+        <w:spacing w:after="0" w:line="240" w:lineRule="auto"/>
+      </w:pPr>
+      <w:r>
+        <w:t>Sensitive to high-abundance streams, especially in years with few monitored streams</w:t>
+      </w:r>
+    </w:p>
+    <w:p>
+      <w:pPr>
+        <w:pStyle w:val="ListParagraph"/>
+        <w:numPr>
+          <w:ilvl w:val="0"/>
+          <w:numId w:val="2"/>
+        </w:numPr>
+        <w:spacing w:after="0" w:line="240" w:lineRule="auto"/>
+      </w:pPr>
+      <w:r>
+        <w:t>Are the stock-recruit relationships (recruits?) based on infilled escapement data?</w:t>
+      </w:r>
+    </w:p>
+    <w:p>
+      <w:pPr>
+        <w:pStyle w:val="ListParagraph"/>
+        <w:numPr>
+          <w:ilvl w:val="0"/>
+          <w:numId w:val="2"/>
+        </w:numPr>
+        <w:spacing w:after="0" w:line="240" w:lineRule="auto"/>
+      </w:pPr>
+      <w:r>
+        <w:t xml:space="preserve">IF so, this could partially explain the very large residuals from mean Ricker. </w:t>
+      </w:r>
+    </w:p>
+    <w:p>
+      <w:pPr>
+        <w:pStyle w:val="ListParagraph"/>
+        <w:numPr>
+          <w:ilvl w:val="0"/>
+          <w:numId w:val="2"/>
+        </w:numPr>
+        <w:spacing w:after="0" w:line="240" w:lineRule="auto"/>
+      </w:pPr>
+      <w:r>
+        <w:t>Could there be a better way of doing it (e.g., percentile, but select the highest observed spawning escapement for each stream, add, to get a kind of max observed aggregate abundance? Then get 25% of that?)</w:t>
+      </w:r>
+    </w:p>
+    <w:p>
+      <w:pPr>
+        <w:pStyle w:val="ListParagraph"/>
+        <w:numPr>
+          <w:ilvl w:val="0"/>
+          <w:numId w:val="2"/>
+        </w:numPr>
+        <w:spacing w:after="0" w:line="240" w:lineRule="auto"/>
+      </w:pPr>
+      <w:r>
+        <w:t xml:space="preserve">This infilling assumes that escapement between streams within a CU is correlated. When you actually look at whether observed escapements, for some CUs, they are as likely to be correlated as not. </w:t>
       </w:r>
       <w:bookmarkStart w:id="0" w:name="_GoBack"/>
       <w:bookmarkEnd w:id="0"/>
     </w:p>
-    <w:p/>
-    <w:p/>
-    <w:p>
-      <w:r>
-        <w:t xml:space="preserve">Why remove summer run? They fill in some gaps in Upper Knight and </w:t>
+    <w:p>
+      <w:pPr>
+        <w:spacing w:after="0" w:line="240" w:lineRule="auto"/>
+        <w:rPr>
+          <w:b/>
+        </w:rPr>
+      </w:pPr>
+    </w:p>
+    <w:p>
+      <w:pPr>
+        <w:spacing w:after="0" w:line="240" w:lineRule="auto"/>
+        <w:rPr>
+          <w:b/>
+        </w:rPr>
+      </w:pPr>
+    </w:p>
+    <w:p>
+      <w:pPr>
+        <w:spacing w:after="0" w:line="240" w:lineRule="auto"/>
+      </w:pPr>
+      <w:r>
+        <w:t>(from:</w:t>
+      </w:r>
+    </w:p>
+    <w:p>
+      <w:pPr>
+        <w:spacing w:after="0" w:line="240" w:lineRule="auto"/>
+      </w:pPr>
+      <w:r>
+        <w:t>Adapting benchmarks of biological status for persistent changes in productivity and</w:t>
+      </w:r>
+    </w:p>
+    <w:p>
+      <w:pPr>
+        <w:spacing w:after="0" w:line="240" w:lineRule="auto"/>
+      </w:pPr>
+      <w:r>
+        <w:t>variability in exploitation history with a focus on data-limited populations (Conservation</w:t>
+      </w:r>
+    </w:p>
+    <w:p>
+      <w:pPr>
+        <w:spacing w:after="0" w:line="240" w:lineRule="auto"/>
+      </w:pPr>
+      <w:r>
+        <w:t>Units) of chum salmon in southern BC</w:t>
+      </w:r>
+    </w:p>
+    <w:p>
+      <w:pPr>
+        <w:spacing w:after="0" w:line="240" w:lineRule="auto"/>
+      </w:pPr>
+      <w:r>
+        <w:t xml:space="preserve">Carrie Holt, Brooke Davis, Lyse Godbout, Pieter Van Will, and Wilf </w:t>
       </w:r>
       <w:proofErr w:type="spellStart"/>
       <w:r>
+        <w:t>Luedke</w:t>
+      </w:r>
+      <w:proofErr w:type="spellEnd"/>
+    </w:p>
+    <w:p>
+      <w:pPr>
+        <w:spacing w:after="0" w:line="240" w:lineRule="auto"/>
+      </w:pPr>
+      <w:hyperlink r:id="rId5" w:history="1">
+        <w:r>
+          <w:rPr>
+            <w:rStyle w:val="Hyperlink"/>
+          </w:rPr>
+          <w:t>https://www.psc.org/download/466/information/8412/s15-i13-adapting-benchmarks-of-biological-status-for-persistent-changes-in-productivity-and-variability-in-exploitation-history-with-a-focus-on-data-limited-populations-of-chum-salmon-in-southern-bc.pdf</w:t>
+        </w:r>
+      </w:hyperlink>
+      <w:r>
+        <w:t xml:space="preserve"> )</w:t>
+      </w:r>
+    </w:p>
+    <w:p>
+      <w:pPr>
+        <w:spacing w:after="0" w:line="240" w:lineRule="auto"/>
+      </w:pPr>
+    </w:p>
+    <w:p>
+      <w:pPr>
+        <w:spacing w:after="0" w:line="240" w:lineRule="auto"/>
+      </w:pPr>
+      <w:r>
+        <w:t>Stream-specific escapement for inner south coast chum were aggregated to the CU level, and</w:t>
+      </w:r>
+    </w:p>
+    <w:p>
+      <w:pPr>
+        <w:spacing w:after="0" w:line="240" w:lineRule="auto"/>
+      </w:pPr>
+      <w:r>
+        <w:t>identified as either wild, or enhanced (hatchery-origin fish, or those fish used for hatchery brood</w:t>
+      </w:r>
+    </w:p>
+    <w:p>
+      <w:pPr>
+        <w:spacing w:after="0" w:line="240" w:lineRule="auto"/>
+      </w:pPr>
+      <w:r>
+        <w:t>stock). Wild escapement were infilled at the stream level and then again at the CU level when</w:t>
+      </w:r>
+    </w:p>
+    <w:p>
+      <w:pPr>
+        <w:spacing w:after="0" w:line="240" w:lineRule="auto"/>
+      </w:pPr>
+      <w:r>
+        <w:t>there were no escapement estimates for a site within a given CU or a CU within the inner south</w:t>
+      </w:r>
+    </w:p>
+    <w:p>
+      <w:pPr>
+        <w:spacing w:after="0" w:line="240" w:lineRule="auto"/>
+      </w:pPr>
+      <w:r>
+        <w:t>coast region. Infilling assumed that sites within CUs, and CUs within the region contributed their</w:t>
+      </w:r>
+    </w:p>
+    <w:p>
+      <w:pPr>
+        <w:spacing w:after="0" w:line="240" w:lineRule="auto"/>
+      </w:pPr>
+      <w:r>
+        <w:t>geometric average proportion of overall escapement in years when data were missing. Infilling</w:t>
+      </w:r>
+    </w:p>
+    <w:p>
+      <w:pPr>
+        <w:spacing w:after="0" w:line="240" w:lineRule="auto"/>
+      </w:pPr>
+      <w:r>
+        <w:t>occurred at the CU level for two out of seven CUs: Upper Knight (1979, 1980, 1982, 1984, 1989,</w:t>
+      </w:r>
+    </w:p>
+    <w:p>
+      <w:pPr>
+        <w:spacing w:after="0" w:line="240" w:lineRule="auto"/>
+      </w:pPr>
+      <w:r>
+        <w:t xml:space="preserve">1991, 1996, 2004-1013) and </w:t>
+      </w:r>
+      <w:proofErr w:type="spellStart"/>
+      <w:r>
         <w:t>Bute</w:t>
       </w:r>
       <w:proofErr w:type="spellEnd"/>
       <w:r>
-        <w:t xml:space="preserve"> Inlet CUs</w:t>
-      </w:r>
-    </w:p>
-    <w:p>
-      <w:r>
-        <w:t xml:space="preserve">Why remove </w:t>
-      </w:r>
-      <w:proofErr w:type="spellStart"/>
-      <w:r>
-        <w:t>Qualicum</w:t>
-      </w:r>
-      <w:proofErr w:type="spellEnd"/>
-      <w:r>
-        <w:t xml:space="preserve"> River, Little </w:t>
-      </w:r>
-      <w:proofErr w:type="spellStart"/>
-      <w:r>
-        <w:t>Qualicum</w:t>
-      </w:r>
-      <w:proofErr w:type="spellEnd"/>
-      <w:r>
-        <w:t xml:space="preserve"> River, </w:t>
-      </w:r>
-      <w:proofErr w:type="spellStart"/>
-      <w:r>
-        <w:t>Puntledge</w:t>
-      </w:r>
-      <w:proofErr w:type="spellEnd"/>
-      <w:r>
-        <w:t xml:space="preserve"> River?</w:t>
-      </w:r>
-    </w:p>
-    <w:p>
-      <w:r>
-        <w:t>Source variable: what is difference between RACK, Enhanced, and Brood?</w:t>
+        <w:t xml:space="preserve"> Inlet (2005, 2006, 2008-2013). CU-specific returns were</w:t>
+      </w:r>
+    </w:p>
+    <w:p>
+      <w:pPr>
+        <w:spacing w:after="0" w:line="240" w:lineRule="auto"/>
+      </w:pPr>
+      <w:r>
+        <w:t>estimated for all fish using backwards catch reconstructions with variable vulnerability levels for</w:t>
+      </w:r>
+    </w:p>
+    <w:p>
+      <w:pPr>
+        <w:spacing w:after="0" w:line="240" w:lineRule="auto"/>
+      </w:pPr>
+      <w:r>
+        <w:t>each CU to each fishery (Van Will 2014). To estimate wild returns, we applied the same</w:t>
+      </w:r>
+    </w:p>
+    <w:p>
+      <w:pPr>
+        <w:spacing w:after="0" w:line="240" w:lineRule="auto"/>
+      </w:pPr>
+      <w:r>
+        <w:t xml:space="preserve">proportion of wild fish in escapement to catches, i.e., we assumed that enhanced and wild fish </w:t>
+      </w:r>
+    </w:p>
+    <w:p>
+      <w:pPr>
+        <w:spacing w:after="0" w:line="240" w:lineRule="auto"/>
+      </w:pPr>
+      <w:r>
+        <w:t>were equally vulnerable to the fishery. Brood year returns were calculated assuming annual</w:t>
+      </w:r>
+    </w:p>
+    <w:p>
+      <w:pPr>
+        <w:spacing w:after="0" w:line="240" w:lineRule="auto"/>
+      </w:pPr>
+      <w:r>
+        <w:t>estimates of age-at-maturity from the mixed-stock fishery in Johnstone Strait (Van Will 2014).</w:t>
       </w:r>
     </w:p>
     <w:sectPr>
@@ -76,6 +674,243 @@
     </w:sectPr>
   </w:body>
 </w:document>
+</file>
+
+<file path=word/numbering.xml><?xml version="1.0" encoding="utf-8"?>
+<w:numbering xmlns:wpc="http://schemas.microsoft.com/office/word/2010/wordprocessingCanvas" xmlns:cx="http://schemas.microsoft.com/office/drawing/2014/chartex" xmlns:cx1="http://schemas.microsoft.com/office/drawing/2015/9/8/chartex" xmlns:mc="http://schemas.openxmlformats.org/markup-compatibility/2006" xmlns:o="urn:schemas-microsoft-com:office:office" xmlns:r="http://schemas.openxmlformats.org/officeDocument/2006/relationships" xmlns:m="http://schemas.openxmlformats.org/officeDocument/2006/math" xmlns:v="urn:schemas-microsoft-com:vml" xmlns:wp14="http://schemas.microsoft.com/office/word/2010/wordprocessingDrawing" xmlns:wp="http://schemas.openxmlformats.org/drawingml/2006/wordprocessingDrawing" xmlns:w10="urn:schemas-microsoft-com:office:word" xmlns:w="http://schemas.openxmlformats.org/wordprocessingml/2006/main" xmlns:w14="http://schemas.microsoft.com/office/word/2010/wordml" xmlns:w15="http://schemas.microsoft.com/office/word/2012/wordml" xmlns:w16se="http://schemas.microsoft.com/office/word/2015/wordml/symex" xmlns:wpg="http://schemas.microsoft.com/office/word/2010/wordprocessingGroup" xmlns:wpi="http://schemas.microsoft.com/office/word/2010/wordprocessingInk" xmlns:wne="http://schemas.microsoft.com/office/word/2006/wordml" xmlns:wps="http://schemas.microsoft.com/office/word/2010/wordprocessingShape" mc:Ignorable="w14 w15 w16se wp14">
+  <w:abstractNum w:abstractNumId="0" w15:restartNumberingAfterBreak="0">
+    <w:nsid w:val="503F3753"/>
+    <w:multiLevelType w:val="hybridMultilevel"/>
+    <w:tmpl w:val="4D788672"/>
+    <w:lvl w:ilvl="0" w:tplc="04090001">
+      <w:start w:val="1"/>
+      <w:numFmt w:val="bullet"/>
+      <w:lvlText w:val=""/>
+      <w:lvlJc w:val="left"/>
+      <w:pPr>
+        <w:ind w:left="360" w:hanging="360"/>
+      </w:pPr>
+      <w:rPr>
+        <w:rFonts w:ascii="Symbol" w:hAnsi="Symbol" w:hint="default"/>
+      </w:rPr>
+    </w:lvl>
+    <w:lvl w:ilvl="1" w:tplc="04090003">
+      <w:start w:val="1"/>
+      <w:numFmt w:val="bullet"/>
+      <w:lvlText w:val="o"/>
+      <w:lvlJc w:val="left"/>
+      <w:pPr>
+        <w:ind w:left="1080" w:hanging="360"/>
+      </w:pPr>
+      <w:rPr>
+        <w:rFonts w:ascii="Courier New" w:hAnsi="Courier New" w:cs="Courier New" w:hint="default"/>
+      </w:rPr>
+    </w:lvl>
+    <w:lvl w:ilvl="2" w:tplc="04090005" w:tentative="1">
+      <w:start w:val="1"/>
+      <w:numFmt w:val="bullet"/>
+      <w:lvlText w:val=""/>
+      <w:lvlJc w:val="left"/>
+      <w:pPr>
+        <w:ind w:left="1800" w:hanging="360"/>
+      </w:pPr>
+      <w:rPr>
+        <w:rFonts w:ascii="Wingdings" w:hAnsi="Wingdings" w:hint="default"/>
+      </w:rPr>
+    </w:lvl>
+    <w:lvl w:ilvl="3" w:tplc="04090001" w:tentative="1">
+      <w:start w:val="1"/>
+      <w:numFmt w:val="bullet"/>
+      <w:lvlText w:val=""/>
+      <w:lvlJc w:val="left"/>
+      <w:pPr>
+        <w:ind w:left="2520" w:hanging="360"/>
+      </w:pPr>
+      <w:rPr>
+        <w:rFonts w:ascii="Symbol" w:hAnsi="Symbol" w:hint="default"/>
+      </w:rPr>
+    </w:lvl>
+    <w:lvl w:ilvl="4" w:tplc="04090003" w:tentative="1">
+      <w:start w:val="1"/>
+      <w:numFmt w:val="bullet"/>
+      <w:lvlText w:val="o"/>
+      <w:lvlJc w:val="left"/>
+      <w:pPr>
+        <w:ind w:left="3240" w:hanging="360"/>
+      </w:pPr>
+      <w:rPr>
+        <w:rFonts w:ascii="Courier New" w:hAnsi="Courier New" w:cs="Courier New" w:hint="default"/>
+      </w:rPr>
+    </w:lvl>
+    <w:lvl w:ilvl="5" w:tplc="04090005" w:tentative="1">
+      <w:start w:val="1"/>
+      <w:numFmt w:val="bullet"/>
+      <w:lvlText w:val=""/>
+      <w:lvlJc w:val="left"/>
+      <w:pPr>
+        <w:ind w:left="3960" w:hanging="360"/>
+      </w:pPr>
+      <w:rPr>
+        <w:rFonts w:ascii="Wingdings" w:hAnsi="Wingdings" w:hint="default"/>
+      </w:rPr>
+    </w:lvl>
+    <w:lvl w:ilvl="6" w:tplc="04090001" w:tentative="1">
+      <w:start w:val="1"/>
+      <w:numFmt w:val="bullet"/>
+      <w:lvlText w:val=""/>
+      <w:lvlJc w:val="left"/>
+      <w:pPr>
+        <w:ind w:left="4680" w:hanging="360"/>
+      </w:pPr>
+      <w:rPr>
+        <w:rFonts w:ascii="Symbol" w:hAnsi="Symbol" w:hint="default"/>
+      </w:rPr>
+    </w:lvl>
+    <w:lvl w:ilvl="7" w:tplc="04090003" w:tentative="1">
+      <w:start w:val="1"/>
+      <w:numFmt w:val="bullet"/>
+      <w:lvlText w:val="o"/>
+      <w:lvlJc w:val="left"/>
+      <w:pPr>
+        <w:ind w:left="5400" w:hanging="360"/>
+      </w:pPr>
+      <w:rPr>
+        <w:rFonts w:ascii="Courier New" w:hAnsi="Courier New" w:cs="Courier New" w:hint="default"/>
+      </w:rPr>
+    </w:lvl>
+    <w:lvl w:ilvl="8" w:tplc="04090005" w:tentative="1">
+      <w:start w:val="1"/>
+      <w:numFmt w:val="bullet"/>
+      <w:lvlText w:val=""/>
+      <w:lvlJc w:val="left"/>
+      <w:pPr>
+        <w:ind w:left="6120" w:hanging="360"/>
+      </w:pPr>
+      <w:rPr>
+        <w:rFonts w:ascii="Wingdings" w:hAnsi="Wingdings" w:hint="default"/>
+      </w:rPr>
+    </w:lvl>
+  </w:abstractNum>
+  <w:abstractNum w:abstractNumId="1" w15:restartNumberingAfterBreak="0">
+    <w:nsid w:val="677C5E00"/>
+    <w:multiLevelType w:val="hybridMultilevel"/>
+    <w:tmpl w:val="FBD81A0E"/>
+    <w:lvl w:ilvl="0" w:tplc="04090001">
+      <w:start w:val="1"/>
+      <w:numFmt w:val="bullet"/>
+      <w:lvlText w:val=""/>
+      <w:lvlJc w:val="left"/>
+      <w:pPr>
+        <w:ind w:left="360" w:hanging="360"/>
+      </w:pPr>
+      <w:rPr>
+        <w:rFonts w:ascii="Symbol" w:hAnsi="Symbol" w:hint="default"/>
+      </w:rPr>
+    </w:lvl>
+    <w:lvl w:ilvl="1" w:tplc="04090003" w:tentative="1">
+      <w:start w:val="1"/>
+      <w:numFmt w:val="bullet"/>
+      <w:lvlText w:val="o"/>
+      <w:lvlJc w:val="left"/>
+      <w:pPr>
+        <w:ind w:left="1080" w:hanging="360"/>
+      </w:pPr>
+      <w:rPr>
+        <w:rFonts w:ascii="Courier New" w:hAnsi="Courier New" w:cs="Courier New" w:hint="default"/>
+      </w:rPr>
+    </w:lvl>
+    <w:lvl w:ilvl="2" w:tplc="04090005" w:tentative="1">
+      <w:start w:val="1"/>
+      <w:numFmt w:val="bullet"/>
+      <w:lvlText w:val=""/>
+      <w:lvlJc w:val="left"/>
+      <w:pPr>
+        <w:ind w:left="1800" w:hanging="360"/>
+      </w:pPr>
+      <w:rPr>
+        <w:rFonts w:ascii="Wingdings" w:hAnsi="Wingdings" w:hint="default"/>
+      </w:rPr>
+    </w:lvl>
+    <w:lvl w:ilvl="3" w:tplc="04090001" w:tentative="1">
+      <w:start w:val="1"/>
+      <w:numFmt w:val="bullet"/>
+      <w:lvlText w:val=""/>
+      <w:lvlJc w:val="left"/>
+      <w:pPr>
+        <w:ind w:left="2520" w:hanging="360"/>
+      </w:pPr>
+      <w:rPr>
+        <w:rFonts w:ascii="Symbol" w:hAnsi="Symbol" w:hint="default"/>
+      </w:rPr>
+    </w:lvl>
+    <w:lvl w:ilvl="4" w:tplc="04090003" w:tentative="1">
+      <w:start w:val="1"/>
+      <w:numFmt w:val="bullet"/>
+      <w:lvlText w:val="o"/>
+      <w:lvlJc w:val="left"/>
+      <w:pPr>
+        <w:ind w:left="3240" w:hanging="360"/>
+      </w:pPr>
+      <w:rPr>
+        <w:rFonts w:ascii="Courier New" w:hAnsi="Courier New" w:cs="Courier New" w:hint="default"/>
+      </w:rPr>
+    </w:lvl>
+    <w:lvl w:ilvl="5" w:tplc="04090005" w:tentative="1">
+      <w:start w:val="1"/>
+      <w:numFmt w:val="bullet"/>
+      <w:lvlText w:val=""/>
+      <w:lvlJc w:val="left"/>
+      <w:pPr>
+        <w:ind w:left="3960" w:hanging="360"/>
+      </w:pPr>
+      <w:rPr>
+        <w:rFonts w:ascii="Wingdings" w:hAnsi="Wingdings" w:hint="default"/>
+      </w:rPr>
+    </w:lvl>
+    <w:lvl w:ilvl="6" w:tplc="04090001" w:tentative="1">
+      <w:start w:val="1"/>
+      <w:numFmt w:val="bullet"/>
+      <w:lvlText w:val=""/>
+      <w:lvlJc w:val="left"/>
+      <w:pPr>
+        <w:ind w:left="4680" w:hanging="360"/>
+      </w:pPr>
+      <w:rPr>
+        <w:rFonts w:ascii="Symbol" w:hAnsi="Symbol" w:hint="default"/>
+      </w:rPr>
+    </w:lvl>
+    <w:lvl w:ilvl="7" w:tplc="04090003" w:tentative="1">
+      <w:start w:val="1"/>
+      <w:numFmt w:val="bullet"/>
+      <w:lvlText w:val="o"/>
+      <w:lvlJc w:val="left"/>
+      <w:pPr>
+        <w:ind w:left="5400" w:hanging="360"/>
+      </w:pPr>
+      <w:rPr>
+        <w:rFonts w:ascii="Courier New" w:hAnsi="Courier New" w:cs="Courier New" w:hint="default"/>
+      </w:rPr>
+    </w:lvl>
+    <w:lvl w:ilvl="8" w:tplc="04090005" w:tentative="1">
+      <w:start w:val="1"/>
+      <w:numFmt w:val="bullet"/>
+      <w:lvlText w:val=""/>
+      <w:lvlJc w:val="left"/>
+      <w:pPr>
+        <w:ind w:left="6120" w:hanging="360"/>
+      </w:pPr>
+      <w:rPr>
+        <w:rFonts w:ascii="Wingdings" w:hAnsi="Wingdings" w:hint="default"/>
+      </w:rPr>
+    </w:lvl>
+  </w:abstractNum>
+  <w:num w:numId="1">
+    <w:abstractNumId w:val="0"/>
+  </w:num>
+  <w:num w:numId="2">
+    <w:abstractNumId w:val="1"/>
+  </w:num>
+</w:numbering>
 </file>
 
 <file path=word/styles.xml><?xml version="1.0" encoding="utf-8"?>
@@ -499,6 +1334,28 @@
     <w:semiHidden/>
     <w:unhideWhenUsed/>
   </w:style>
+  <w:style w:type="character" w:styleId="Hyperlink">
+    <w:name w:val="Hyperlink"/>
+    <w:basedOn w:val="DefaultParagraphFont"/>
+    <w:uiPriority w:val="99"/>
+    <w:unhideWhenUsed/>
+    <w:rsid w:val="00E142D4"/>
+    <w:rPr>
+      <w:color w:val="0563C1" w:themeColor="hyperlink"/>
+      <w:u w:val="single"/>
+    </w:rPr>
+  </w:style>
+  <w:style w:type="paragraph" w:styleId="ListParagraph">
+    <w:name w:val="List Paragraph"/>
+    <w:basedOn w:val="Normal"/>
+    <w:uiPriority w:val="34"/>
+    <w:qFormat/>
+    <w:rsid w:val="00E142D4"/>
+    <w:pPr>
+      <w:ind w:left="720"/>
+      <w:contextualSpacing/>
+    </w:pPr>
+  </w:style>
 </w:styles>
 </file>
 

</xml_diff>

<commit_message>
Bring in old code from Brooke Davis chum infilling
</commit_message>
<xml_diff>
--- a/SCChumStudy/notes.docx
+++ b/SCChumStudy/notes.docx
@@ -402,7 +402,18 @@
         <w:spacing w:after="0" w:line="240" w:lineRule="auto"/>
       </w:pPr>
       <w:r>
-        <w:t xml:space="preserve">There are a lot of by-stream infilling. </w:t>
+        <w:t xml:space="preserve">There </w:t>
+      </w:r>
+      <w:r>
+        <w:t>is a lot of by-stream infilling (although by the numbers, it doesn’t add a lot of abundance for most years/CUS, but there are some exceptions, especially for Howe Sound/</w:t>
+      </w:r>
+      <w:proofErr w:type="spellStart"/>
+      <w:r>
+        <w:t>Burrard</w:t>
+      </w:r>
+      <w:proofErr w:type="spellEnd"/>
+      <w:r>
+        <w:t xml:space="preserve"> Inlet and Georgia Strait). </w:t>
       </w:r>
     </w:p>
     <w:p>
@@ -469,8 +480,6 @@
       <w:r>
         <w:t xml:space="preserve">This infilling assumes that escapement between streams within a CU is correlated. When you actually look at whether observed escapements, for some CUs, they are as likely to be correlated as not. </w:t>
       </w:r>
-      <w:bookmarkStart w:id="0" w:name="_GoBack"/>
-      <w:bookmarkEnd w:id="0"/>
     </w:p>
     <w:p>
       <w:pPr>
@@ -525,6 +534,7 @@
         <w:spacing w:after="0" w:line="240" w:lineRule="auto"/>
       </w:pPr>
       <w:r>
+        <w:lastRenderedPageBreak/>
         <w:t xml:space="preserve">Carrie Holt, Brooke Davis, Lyse Godbout, Pieter Van Will, and Wilf </w:t>
       </w:r>
       <w:proofErr w:type="spellStart"/>
@@ -664,6 +674,799 @@
       </w:pPr>
       <w:r>
         <w:t>estimates of age-at-maturity from the mixed-stock fishery in Johnstone Strait (Van Will 2014).</w:t>
+      </w:r>
+    </w:p>
+    <w:p>
+      <w:pPr>
+        <w:spacing w:after="0" w:line="240" w:lineRule="auto"/>
+      </w:pPr>
+    </w:p>
+    <w:p>
+      <w:pPr>
+        <w:spacing w:after="0" w:line="240" w:lineRule="auto"/>
+      </w:pPr>
+      <w:r>
+        <w:t>Notes on data infilling/PVW data process</w:t>
+      </w:r>
+    </w:p>
+    <w:p>
+      <w:pPr>
+        <w:spacing w:after="0" w:line="240" w:lineRule="auto"/>
+      </w:pPr>
+    </w:p>
+    <w:p>
+      <w:pPr>
+        <w:rPr>
+          <w:color w:val="1F497D"/>
+        </w:rPr>
+      </w:pPr>
+      <w:r>
+        <w:rPr>
+          <w:b/>
+          <w:bCs/>
+          <w:color w:val="1F497D"/>
+        </w:rPr>
+        <w:t>“Chum Escapement With Areas.xlsx”</w:t>
+      </w:r>
+      <w:r>
+        <w:rPr>
+          <w:color w:val="1F497D"/>
+        </w:rPr>
+        <w:t xml:space="preserve"> </w:t>
+      </w:r>
+    </w:p>
+    <w:p>
+      <w:pPr>
+        <w:rPr>
+          <w:color w:val="1F497D"/>
+        </w:rPr>
+      </w:pPr>
+      <w:r>
+        <w:rPr>
+          <w:color w:val="1F497D"/>
+        </w:rPr>
+        <w:t xml:space="preserve">tab “Updated 2018” is the raw escapement data, no infilling. This tab is currently saved in the </w:t>
+      </w:r>
+      <w:proofErr w:type="spellStart"/>
+      <w:r>
+        <w:rPr>
+          <w:color w:val="1F497D"/>
+        </w:rPr>
+        <w:t>SCChumStudy</w:t>
+      </w:r>
+      <w:proofErr w:type="spellEnd"/>
+      <w:r>
+        <w:rPr>
+          <w:color w:val="1F497D"/>
+        </w:rPr>
+        <w:t>/</w:t>
+      </w:r>
+      <w:proofErr w:type="spellStart"/>
+      <w:r>
+        <w:rPr>
+          <w:color w:val="1F497D"/>
+        </w:rPr>
+        <w:t>DataIn</w:t>
+      </w:r>
+      <w:proofErr w:type="spellEnd"/>
+      <w:r>
+        <w:rPr>
+          <w:color w:val="1F497D"/>
+        </w:rPr>
+        <w:t xml:space="preserve"> as “ChumEscapementDataWithAreas_2018.csv” . This is what the infilling code goes into. </w:t>
+      </w:r>
+    </w:p>
+    <w:p>
+      <w:pPr>
+        <w:pStyle w:val="ListParagraph"/>
+        <w:numPr>
+          <w:ilvl w:val="0"/>
+          <w:numId w:val="3"/>
+        </w:numPr>
+        <w:spacing w:after="0" w:line="240" w:lineRule="auto"/>
+        <w:contextualSpacing w:val="0"/>
+        <w:rPr>
+          <w:color w:val="1F497D"/>
+          <w:highlight w:val="yellow"/>
+        </w:rPr>
+      </w:pPr>
+      <w:r>
+        <w:rPr>
+          <w:color w:val="1F497D"/>
+          <w:highlight w:val="yellow"/>
+        </w:rPr>
+        <w:t xml:space="preserve">Questions for Pieter: why did Brooke remove summer run? </w:t>
+      </w:r>
+    </w:p>
+    <w:p>
+      <w:pPr>
+        <w:rPr>
+          <w:color w:val="1F497D"/>
+        </w:rPr>
+      </w:pPr>
+    </w:p>
+    <w:p>
+      <w:pPr>
+        <w:rPr>
+          <w:b/>
+          <w:bCs/>
+          <w:color w:val="1F497D"/>
+        </w:rPr>
+      </w:pPr>
+      <w:r>
+        <w:rPr>
+          <w:b/>
+          <w:bCs/>
+          <w:color w:val="1F497D"/>
+        </w:rPr>
+        <w:t>“Copy of AllInfilled_2_26_16.xlsx”</w:t>
+      </w:r>
+    </w:p>
+    <w:p>
+      <w:pPr>
+        <w:rPr>
+          <w:color w:val="1F497D"/>
+        </w:rPr>
+      </w:pPr>
+      <w:r>
+        <w:rPr>
+          <w:color w:val="1F497D"/>
+        </w:rPr>
+        <w:t>This file gets four files input as tabs (which are generated by Brooke’s infilling code, as far as I can tell)</w:t>
+      </w:r>
+    </w:p>
+    <w:p>
+      <w:pPr>
+        <w:pStyle w:val="ListParagraph"/>
+        <w:numPr>
+          <w:ilvl w:val="0"/>
+          <w:numId w:val="4"/>
+        </w:numPr>
+        <w:spacing w:after="0" w:line="240" w:lineRule="auto"/>
+        <w:contextualSpacing w:val="0"/>
+        <w:rPr>
+          <w:color w:val="1F497D"/>
+        </w:rPr>
+      </w:pPr>
+      <w:r>
+        <w:rPr>
+          <w:color w:val="1F497D"/>
+        </w:rPr>
+        <w:t>“All By Site” tab: Total escapement (wild + hatchery) infilled by stream</w:t>
+      </w:r>
+    </w:p>
+    <w:p>
+      <w:pPr>
+        <w:pStyle w:val="ListParagraph"/>
+        <w:numPr>
+          <w:ilvl w:val="0"/>
+          <w:numId w:val="4"/>
+        </w:numPr>
+        <w:spacing w:after="0" w:line="240" w:lineRule="auto"/>
+        <w:contextualSpacing w:val="0"/>
+        <w:rPr>
+          <w:color w:val="1F497D"/>
+        </w:rPr>
+      </w:pPr>
+      <w:r>
+        <w:rPr>
+          <w:color w:val="1F497D"/>
+        </w:rPr>
+        <w:t xml:space="preserve">“Wild By Site” tab: Wild escapement infilled by stream </w:t>
+      </w:r>
+    </w:p>
+    <w:p>
+      <w:pPr>
+        <w:pStyle w:val="ListParagraph"/>
+        <w:numPr>
+          <w:ilvl w:val="0"/>
+          <w:numId w:val="4"/>
+        </w:numPr>
+        <w:spacing w:after="0" w:line="240" w:lineRule="auto"/>
+        <w:contextualSpacing w:val="0"/>
+        <w:rPr>
+          <w:color w:val="1F497D"/>
+        </w:rPr>
+      </w:pPr>
+      <w:r>
+        <w:rPr>
+          <w:color w:val="1F497D"/>
+        </w:rPr>
+        <w:t>“By CU” tab: Escapement infilled by CU, columns for wild and total escapement</w:t>
+      </w:r>
+    </w:p>
+    <w:p>
+      <w:pPr>
+        <w:pStyle w:val="ListParagraph"/>
+        <w:numPr>
+          <w:ilvl w:val="0"/>
+          <w:numId w:val="4"/>
+        </w:numPr>
+        <w:spacing w:after="0" w:line="240" w:lineRule="auto"/>
+        <w:contextualSpacing w:val="0"/>
+        <w:rPr>
+          <w:color w:val="1F497D"/>
+        </w:rPr>
+      </w:pPr>
+      <w:r>
+        <w:rPr>
+          <w:color w:val="1F497D"/>
+        </w:rPr>
+        <w:t xml:space="preserve">“By Area” tab: Wild and total escapement (infilled) by CU and area, this goes into </w:t>
+      </w:r>
+      <w:proofErr w:type="spellStart"/>
+      <w:r>
+        <w:rPr>
+          <w:color w:val="1F497D"/>
+        </w:rPr>
+        <w:t>PivotArea</w:t>
+      </w:r>
+      <w:proofErr w:type="spellEnd"/>
+      <w:r>
+        <w:rPr>
+          <w:color w:val="1F497D"/>
+        </w:rPr>
+        <w:t xml:space="preserve"> tab.</w:t>
+      </w:r>
+    </w:p>
+    <w:p>
+      <w:pPr>
+        <w:rPr>
+          <w:color w:val="1F497D"/>
+        </w:rPr>
+      </w:pPr>
+    </w:p>
+    <w:p>
+      <w:pPr>
+        <w:pStyle w:val="ListParagraph"/>
+        <w:numPr>
+          <w:ilvl w:val="0"/>
+          <w:numId w:val="5"/>
+        </w:numPr>
+        <w:spacing w:after="0" w:line="240" w:lineRule="auto"/>
+        <w:contextualSpacing w:val="0"/>
+        <w:rPr>
+          <w:color w:val="FF0000"/>
+        </w:rPr>
+      </w:pPr>
+      <w:r>
+        <w:rPr>
+          <w:color w:val="FF0000"/>
+        </w:rPr>
+        <w:t>How does infilling happen by “CU and Area”?  (e.g., infill Area 16 in Georgia Strait CU by other Areas in Georgia Strait in that year?)</w:t>
+      </w:r>
+    </w:p>
+    <w:p>
+      <w:pPr>
+        <w:pStyle w:val="ListParagraph"/>
+        <w:spacing w:after="0" w:line="240" w:lineRule="auto"/>
+        <w:contextualSpacing w:val="0"/>
+        <w:rPr>
+          <w:color w:val="5B9BD5" w:themeColor="accent1"/>
+        </w:rPr>
+      </w:pPr>
+      <w:r>
+        <w:rPr>
+          <w:color w:val="5B9BD5" w:themeColor="accent1"/>
+        </w:rPr>
+        <w:t>Check Brooke’s code</w:t>
+      </w:r>
+    </w:p>
+    <w:p>
+      <w:pPr>
+        <w:pStyle w:val="ListParagraph"/>
+        <w:numPr>
+          <w:ilvl w:val="0"/>
+          <w:numId w:val="5"/>
+        </w:numPr>
+        <w:spacing w:after="0" w:line="240" w:lineRule="auto"/>
+        <w:contextualSpacing w:val="0"/>
+        <w:rPr>
+          <w:color w:val="FF0000"/>
+        </w:rPr>
+      </w:pPr>
+      <w:r>
+        <w:rPr>
+          <w:color w:val="FF0000"/>
+        </w:rPr>
+        <w:t>Do you understand why there would be negative values in the “Enhanced Esc” column of the “By Area” tab?  (i.e., why is the “All Escapement” column sometimes lower than the “Wild Escapement” column”</w:t>
+      </w:r>
+    </w:p>
+    <w:p>
+      <w:pPr>
+        <w:ind w:left="720"/>
+        <w:rPr>
+          <w:color w:val="5B9BD5" w:themeColor="accent1"/>
+        </w:rPr>
+      </w:pPr>
+      <w:r>
+        <w:rPr>
+          <w:color w:val="5B9BD5" w:themeColor="accent1"/>
+        </w:rPr>
+        <w:t>Check Brooke’s code</w:t>
+      </w:r>
+    </w:p>
+    <w:p>
+      <w:pPr>
+        <w:rPr>
+          <w:color w:val="1F497D"/>
+        </w:rPr>
+      </w:pPr>
+      <w:r>
+        <w:rPr>
+          <w:color w:val="1F497D"/>
+        </w:rPr>
+        <w:t>The next two tabs summarize the input data</w:t>
+      </w:r>
+    </w:p>
+    <w:p>
+      <w:pPr>
+        <w:pStyle w:val="ListParagraph"/>
+        <w:numPr>
+          <w:ilvl w:val="0"/>
+          <w:numId w:val="6"/>
+        </w:numPr>
+        <w:spacing w:after="0" w:line="240" w:lineRule="auto"/>
+        <w:contextualSpacing w:val="0"/>
+        <w:rPr>
+          <w:color w:val="1F497D"/>
+        </w:rPr>
+      </w:pPr>
+      <w:r>
+        <w:rPr>
+          <w:color w:val="1F497D"/>
+        </w:rPr>
+        <w:lastRenderedPageBreak/>
+        <w:t>“</w:t>
+      </w:r>
+      <w:proofErr w:type="spellStart"/>
+      <w:r>
+        <w:rPr>
+          <w:color w:val="1F497D"/>
+        </w:rPr>
+        <w:t>PivotArea</w:t>
+      </w:r>
+      <w:proofErr w:type="spellEnd"/>
+      <w:r>
+        <w:rPr>
+          <w:color w:val="1F497D"/>
+        </w:rPr>
+        <w:t>” tab: summarizes total escapement (infilled) by CU and Area (Areas are the scale that fisheries catch is monitored at) -&gt; this goes into “Updated Wild ISC Chum Stock by Year.xlsx”</w:t>
+      </w:r>
+    </w:p>
+    <w:p>
+      <w:pPr>
+        <w:pStyle w:val="ListParagraph"/>
+        <w:numPr>
+          <w:ilvl w:val="0"/>
+          <w:numId w:val="6"/>
+        </w:numPr>
+        <w:spacing w:after="0" w:line="240" w:lineRule="auto"/>
+        <w:contextualSpacing w:val="0"/>
+        <w:rPr>
+          <w:color w:val="1F497D"/>
+        </w:rPr>
+      </w:pPr>
+      <w:r>
+        <w:rPr>
+          <w:color w:val="1F497D"/>
+        </w:rPr>
+        <w:t>“</w:t>
+      </w:r>
+      <w:proofErr w:type="spellStart"/>
+      <w:r>
+        <w:rPr>
+          <w:color w:val="1F497D"/>
+        </w:rPr>
+        <w:t>PivotProportionWild</w:t>
+      </w:r>
+      <w:proofErr w:type="spellEnd"/>
+      <w:r>
+        <w:rPr>
+          <w:color w:val="1F497D"/>
+        </w:rPr>
+        <w:t xml:space="preserve">” tab: gets the proportion of </w:t>
+      </w:r>
+      <w:proofErr w:type="spellStart"/>
+      <w:r>
+        <w:rPr>
+          <w:color w:val="1F497D"/>
+        </w:rPr>
+        <w:t>wild:total</w:t>
+      </w:r>
+      <w:proofErr w:type="spellEnd"/>
+      <w:r>
+        <w:rPr>
+          <w:color w:val="1F497D"/>
+        </w:rPr>
+        <w:t xml:space="preserve"> escapement (infilled) by CU and Area -&gt; this goes into “Updated Wild ISC Chum Stock by Year.xlsx”</w:t>
+      </w:r>
+    </w:p>
+    <w:p>
+      <w:pPr>
+        <w:rPr>
+          <w:color w:val="1F497D"/>
+        </w:rPr>
+      </w:pPr>
+    </w:p>
+    <w:p>
+      <w:pPr>
+        <w:rPr>
+          <w:color w:val="FF0000"/>
+        </w:rPr>
+      </w:pPr>
+      <w:r>
+        <w:rPr>
+          <w:color w:val="FF0000"/>
+        </w:rPr>
+        <w:t>My initial thought was ‘should we switch to only using infilled by sites’ here, but I am now realizing that this is not possible because we have no way to separate catch as belonging to streams for which infilling by site is possible.  All sites that possibly contribute to catch must be accounted for, so for this step, infilling by CU is needed.  Am I right in my understanding here?</w:t>
+      </w:r>
+    </w:p>
+    <w:p>
+      <w:pPr>
+        <w:rPr>
+          <w:color w:val="1F497D"/>
+        </w:rPr>
+      </w:pPr>
+    </w:p>
+    <w:p>
+      <w:pPr>
+        <w:rPr>
+          <w:color w:val="1F497D"/>
+        </w:rPr>
+      </w:pPr>
+      <w:r>
+        <w:rPr>
+          <w:color w:val="1F497D"/>
+        </w:rPr>
+        <w:t>The last tab:</w:t>
+      </w:r>
+    </w:p>
+    <w:p>
+      <w:pPr>
+        <w:pStyle w:val="ListParagraph"/>
+        <w:numPr>
+          <w:ilvl w:val="0"/>
+          <w:numId w:val="7"/>
+        </w:numPr>
+        <w:spacing w:after="0" w:line="240" w:lineRule="auto"/>
+        <w:contextualSpacing w:val="0"/>
+        <w:rPr>
+          <w:color w:val="1F497D"/>
+        </w:rPr>
+      </w:pPr>
+      <w:r>
+        <w:rPr>
+          <w:color w:val="1F497D"/>
+        </w:rPr>
+        <w:t>“Read Me” tab: appears to be notes from Brooke and Pieter</w:t>
+      </w:r>
+    </w:p>
+    <w:p>
+      <w:pPr>
+        <w:rPr>
+          <w:color w:val="1F497D"/>
+        </w:rPr>
+      </w:pPr>
+    </w:p>
+    <w:p>
+      <w:pPr>
+        <w:rPr>
+          <w:color w:val="1F497D"/>
+        </w:rPr>
+      </w:pPr>
+      <w:r>
+        <w:rPr>
+          <w:b/>
+          <w:bCs/>
+          <w:color w:val="1F497D"/>
+        </w:rPr>
+        <w:t>“Updated Wild ISC Chum Stock by Year.xlsx”</w:t>
+      </w:r>
+      <w:r>
+        <w:rPr>
+          <w:color w:val="1F497D"/>
+        </w:rPr>
+        <w:t xml:space="preserve"> </w:t>
+      </w:r>
+    </w:p>
+    <w:p>
+      <w:pPr>
+        <w:rPr>
+          <w:color w:val="1F497D"/>
+        </w:rPr>
+      </w:pPr>
+      <w:r>
+        <w:rPr>
+          <w:color w:val="1F497D"/>
+        </w:rPr>
+        <w:t xml:space="preserve">master </w:t>
+      </w:r>
+      <w:proofErr w:type="spellStart"/>
+      <w:r>
+        <w:rPr>
+          <w:color w:val="1F497D"/>
+        </w:rPr>
+        <w:t>xlsx</w:t>
+      </w:r>
+      <w:proofErr w:type="spellEnd"/>
+      <w:r>
+        <w:rPr>
+          <w:color w:val="1F497D"/>
+        </w:rPr>
+        <w:t>, organized by CU, Area, and year.</w:t>
+      </w:r>
+    </w:p>
+    <w:p>
+      <w:pPr>
+        <w:rPr>
+          <w:color w:val="1F497D"/>
+        </w:rPr>
+      </w:pPr>
+      <w:r>
+        <w:rPr>
+          <w:color w:val="1F497D"/>
+        </w:rPr>
+        <w:t xml:space="preserve">Inputs: </w:t>
+      </w:r>
+    </w:p>
+    <w:p>
+      <w:pPr>
+        <w:pStyle w:val="ListParagraph"/>
+        <w:numPr>
+          <w:ilvl w:val="0"/>
+          <w:numId w:val="8"/>
+        </w:numPr>
+        <w:spacing w:after="0" w:line="240" w:lineRule="auto"/>
+        <w:contextualSpacing w:val="0"/>
+        <w:rPr>
+          <w:color w:val="1F497D"/>
+        </w:rPr>
+      </w:pPr>
+      <w:r>
+        <w:rPr>
+          <w:color w:val="1F497D"/>
+        </w:rPr>
+        <w:t>Infilled total escapement (wild + hatchery) from “Copy of AllInfilled_2_26_16.xlsx”</w:t>
+      </w:r>
+    </w:p>
+    <w:p>
+      <w:pPr>
+        <w:pStyle w:val="ListParagraph"/>
+        <w:numPr>
+          <w:ilvl w:val="0"/>
+          <w:numId w:val="8"/>
+        </w:numPr>
+        <w:spacing w:after="0" w:line="240" w:lineRule="auto"/>
+        <w:contextualSpacing w:val="0"/>
+        <w:rPr>
+          <w:color w:val="1F497D"/>
+        </w:rPr>
+      </w:pPr>
+      <w:r>
+        <w:rPr>
+          <w:color w:val="1F497D"/>
+        </w:rPr>
+        <w:t>Catch data (from another file, from Pieter?)</w:t>
+      </w:r>
+    </w:p>
+    <w:p>
+      <w:pPr>
+        <w:pStyle w:val="ListParagraph"/>
+        <w:numPr>
+          <w:ilvl w:val="0"/>
+          <w:numId w:val="8"/>
+        </w:numPr>
+        <w:spacing w:after="0" w:line="240" w:lineRule="auto"/>
+        <w:contextualSpacing w:val="0"/>
+        <w:rPr>
+          <w:color w:val="1F497D"/>
+        </w:rPr>
+      </w:pPr>
+      <w:r>
+        <w:rPr>
+          <w:color w:val="1F497D"/>
+        </w:rPr>
+        <w:t>Proportion wild from “Copy of AllInfilled_2_26_16.xlsx”</w:t>
+      </w:r>
+    </w:p>
+    <w:p>
+      <w:pPr>
+        <w:rPr>
+          <w:color w:val="1F497D"/>
+        </w:rPr>
+      </w:pPr>
+      <w:r>
+        <w:rPr>
+          <w:color w:val="1F497D"/>
+        </w:rPr>
+        <w:t>This file adds infilled escapement + catch data to get total stock (total returns/recruits) then multiplies the proportion wild to get wild returns/recruits.</w:t>
+      </w:r>
+    </w:p>
+    <w:p>
+      <w:pPr>
+        <w:pStyle w:val="ListParagraph"/>
+        <w:numPr>
+          <w:ilvl w:val="0"/>
+          <w:numId w:val="7"/>
+        </w:numPr>
+        <w:spacing w:after="0" w:line="240" w:lineRule="auto"/>
+        <w:contextualSpacing w:val="0"/>
+        <w:rPr>
+          <w:color w:val="1F497D"/>
+          <w:highlight w:val="yellow"/>
+        </w:rPr>
+      </w:pPr>
+      <w:r>
+        <w:rPr>
+          <w:color w:val="1F497D"/>
+          <w:highlight w:val="yellow"/>
+        </w:rPr>
+        <w:t>Question for Pieter: Why are Areas 11+12 combined for Southern Coastal streams?</w:t>
+      </w:r>
+    </w:p>
+    <w:p>
+      <w:pPr>
+        <w:rPr>
+          <w:color w:val="1F497D"/>
+        </w:rPr>
+      </w:pPr>
+    </w:p>
+    <w:p>
+      <w:pPr>
+        <w:rPr>
+          <w:color w:val="1F497D"/>
+        </w:rPr>
+      </w:pPr>
+      <w:r>
+        <w:rPr>
+          <w:color w:val="1F497D"/>
+          <w:highlight w:val="yellow"/>
+        </w:rPr>
+        <w:t>Other concerns:</w:t>
+      </w:r>
+      <w:r>
+        <w:rPr>
+          <w:color w:val="1F497D"/>
+        </w:rPr>
+        <w:t xml:space="preserve"> proportion wild is currently calculated using infilled data by stream (and by CU for </w:t>
+      </w:r>
+      <w:proofErr w:type="spellStart"/>
+      <w:r>
+        <w:rPr>
+          <w:color w:val="1F497D"/>
+        </w:rPr>
+        <w:t>Bute</w:t>
+      </w:r>
+      <w:proofErr w:type="spellEnd"/>
+      <w:r>
+        <w:rPr>
+          <w:color w:val="1F497D"/>
+        </w:rPr>
+        <w:t xml:space="preserve">, Knight inlets). Is this okay? Unless we use proportion wild using only observed escapement data (which might not be good), it is the best we have. </w:t>
+      </w:r>
+    </w:p>
+    <w:p>
+      <w:pPr>
+        <w:rPr>
+          <w:color w:val="1F497D"/>
+        </w:rPr>
+      </w:pPr>
+    </w:p>
+    <w:p>
+      <w:pPr>
+        <w:rPr>
+          <w:color w:val="FF0000"/>
+        </w:rPr>
+      </w:pPr>
+      <w:r>
+        <w:rPr>
+          <w:color w:val="FF0000"/>
+        </w:rPr>
+        <w:t>I think my last question was related to this, although I understood that the “</w:t>
+      </w:r>
+      <w:proofErr w:type="spellStart"/>
+      <w:r>
+        <w:rPr>
+          <w:color w:val="FF0000"/>
+        </w:rPr>
+        <w:t>PivotProportionWild</w:t>
+      </w:r>
+      <w:proofErr w:type="spellEnd"/>
+      <w:r>
+        <w:rPr>
+          <w:color w:val="FF0000"/>
+        </w:rPr>
+        <w:t xml:space="preserve">” tab of </w:t>
+      </w:r>
+      <w:r>
+        <w:rPr>
+          <w:b/>
+          <w:bCs/>
+          <w:color w:val="FF0000"/>
+        </w:rPr>
+        <w:t xml:space="preserve">“Copy of AllInfilled_2_26_16.xlsx” </w:t>
+      </w:r>
+      <w:r>
+        <w:rPr>
+          <w:color w:val="FF0000"/>
+        </w:rPr>
+        <w:t>was infilled by CU and Area rather than stream.</w:t>
+      </w:r>
+    </w:p>
+    <w:p>
+      <w:pPr>
+        <w:rPr>
+          <w:color w:val="1F497D"/>
+        </w:rPr>
+      </w:pPr>
+    </w:p>
+    <w:p>
+      <w:pPr>
+        <w:rPr>
+          <w:color w:val="1F497D"/>
+        </w:rPr>
+      </w:pPr>
+      <w:r>
+        <w:rPr>
+          <w:color w:val="1F497D"/>
+        </w:rPr>
+        <w:t xml:space="preserve">Then the wild recruits go into a code that makes a brood table based on age distribution. </w:t>
+      </w:r>
+    </w:p>
+    <w:p>
+      <w:pPr>
+        <w:rPr>
+          <w:color w:val="FF0000"/>
+        </w:rPr>
+      </w:pPr>
+      <w:r>
+        <w:rPr>
+          <w:color w:val="FF0000"/>
+        </w:rPr>
+        <w:t xml:space="preserve">My understanding is that Pieter needs to run his run reconstruction model to get the catch by CU and Area.  The input data to the run reconstruction model would be (1) mixed-CU-Area catch, (2) escapement by CU-Area, and (3) assumptions about CU-Area run timing and migration paths.  The run reconstruction model would then use all of these inputs to divvy the mixed-CU catch among CUs (or </w:t>
+      </w:r>
+      <w:bookmarkStart w:id="0" w:name="_GoBack"/>
+      <w:bookmarkEnd w:id="0"/>
+      <w:r>
+        <w:rPr>
+          <w:color w:val="FF0000"/>
+        </w:rPr>
+        <w:t xml:space="preserve">possibly sites, depending on the scale it works at).  </w:t>
+      </w:r>
+    </w:p>
+    <w:p>
+      <w:pPr>
+        <w:rPr>
+          <w:color w:val="1F497D"/>
+        </w:rPr>
+      </w:pPr>
+    </w:p>
+    <w:p>
+      <w:pPr>
+        <w:rPr>
+          <w:color w:val="FF0000"/>
+        </w:rPr>
+      </w:pPr>
+      <w:r>
+        <w:rPr>
+          <w:color w:val="FF0000"/>
+        </w:rPr>
+        <w:t xml:space="preserve">This means that Pieter needs an updated copy of </w:t>
+      </w:r>
+      <w:r>
+        <w:rPr>
+          <w:b/>
+          <w:bCs/>
+          <w:color w:val="FF0000"/>
+        </w:rPr>
+        <w:t>Copy of AllInfilled_2_26_16.xlsx</w:t>
+      </w:r>
+      <w:r>
+        <w:rPr>
+          <w:color w:val="FF0000"/>
+        </w:rPr>
+        <w:t>” from us so that he can run the run reconstruction model and send you the catch by CU and Area.  I suggest also sending him the proportion wild input data so that he can calculate the wild Returns himself.  I don’t think we want to be involved in opening the run reconstruction model can of worms … but, we can talk more about this by phone.    </w:t>
       </w:r>
     </w:p>
     <w:sectPr>
@@ -679,6 +1482,321 @@
 <file path=word/numbering.xml><?xml version="1.0" encoding="utf-8"?>
 <w:numbering xmlns:wpc="http://schemas.microsoft.com/office/word/2010/wordprocessingCanvas" xmlns:cx="http://schemas.microsoft.com/office/drawing/2014/chartex" xmlns:cx1="http://schemas.microsoft.com/office/drawing/2015/9/8/chartex" xmlns:mc="http://schemas.openxmlformats.org/markup-compatibility/2006" xmlns:o="urn:schemas-microsoft-com:office:office" xmlns:r="http://schemas.openxmlformats.org/officeDocument/2006/relationships" xmlns:m="http://schemas.openxmlformats.org/officeDocument/2006/math" xmlns:v="urn:schemas-microsoft-com:vml" xmlns:wp14="http://schemas.microsoft.com/office/word/2010/wordprocessingDrawing" xmlns:wp="http://schemas.openxmlformats.org/drawingml/2006/wordprocessingDrawing" xmlns:w10="urn:schemas-microsoft-com:office:word" xmlns:w="http://schemas.openxmlformats.org/wordprocessingml/2006/main" xmlns:w14="http://schemas.microsoft.com/office/word/2010/wordml" xmlns:w15="http://schemas.microsoft.com/office/word/2012/wordml" xmlns:w16se="http://schemas.microsoft.com/office/word/2015/wordml/symex" xmlns:wpg="http://schemas.microsoft.com/office/word/2010/wordprocessingGroup" xmlns:wpi="http://schemas.microsoft.com/office/word/2010/wordprocessingInk" xmlns:wne="http://schemas.microsoft.com/office/word/2006/wordml" xmlns:wps="http://schemas.microsoft.com/office/word/2010/wordprocessingShape" mc:Ignorable="w14 w15 w16se wp14">
   <w:abstractNum w:abstractNumId="0" w15:restartNumberingAfterBreak="0">
+    <w:nsid w:val="02DE2B5D"/>
+    <w:multiLevelType w:val="hybridMultilevel"/>
+    <w:tmpl w:val="AA4CCBF6"/>
+    <w:lvl w:ilvl="0" w:tplc="04090001">
+      <w:start w:val="1"/>
+      <w:numFmt w:val="bullet"/>
+      <w:lvlText w:val=""/>
+      <w:lvlJc w:val="left"/>
+      <w:pPr>
+        <w:ind w:left="765" w:hanging="360"/>
+      </w:pPr>
+      <w:rPr>
+        <w:rFonts w:ascii="Symbol" w:hAnsi="Symbol" w:hint="default"/>
+      </w:rPr>
+    </w:lvl>
+    <w:lvl w:ilvl="1" w:tplc="04090003">
+      <w:start w:val="1"/>
+      <w:numFmt w:val="bullet"/>
+      <w:lvlText w:val="o"/>
+      <w:lvlJc w:val="left"/>
+      <w:pPr>
+        <w:ind w:left="1485" w:hanging="360"/>
+      </w:pPr>
+      <w:rPr>
+        <w:rFonts w:ascii="Courier New" w:hAnsi="Courier New" w:cs="Courier New" w:hint="default"/>
+      </w:rPr>
+    </w:lvl>
+    <w:lvl w:ilvl="2" w:tplc="04090005">
+      <w:start w:val="1"/>
+      <w:numFmt w:val="bullet"/>
+      <w:lvlText w:val=""/>
+      <w:lvlJc w:val="left"/>
+      <w:pPr>
+        <w:ind w:left="2205" w:hanging="360"/>
+      </w:pPr>
+      <w:rPr>
+        <w:rFonts w:ascii="Wingdings" w:hAnsi="Wingdings" w:hint="default"/>
+      </w:rPr>
+    </w:lvl>
+    <w:lvl w:ilvl="3" w:tplc="04090001">
+      <w:start w:val="1"/>
+      <w:numFmt w:val="bullet"/>
+      <w:lvlText w:val=""/>
+      <w:lvlJc w:val="left"/>
+      <w:pPr>
+        <w:ind w:left="2925" w:hanging="360"/>
+      </w:pPr>
+      <w:rPr>
+        <w:rFonts w:ascii="Symbol" w:hAnsi="Symbol" w:hint="default"/>
+      </w:rPr>
+    </w:lvl>
+    <w:lvl w:ilvl="4" w:tplc="04090003">
+      <w:start w:val="1"/>
+      <w:numFmt w:val="bullet"/>
+      <w:lvlText w:val="o"/>
+      <w:lvlJc w:val="left"/>
+      <w:pPr>
+        <w:ind w:left="3645" w:hanging="360"/>
+      </w:pPr>
+      <w:rPr>
+        <w:rFonts w:ascii="Courier New" w:hAnsi="Courier New" w:cs="Courier New" w:hint="default"/>
+      </w:rPr>
+    </w:lvl>
+    <w:lvl w:ilvl="5" w:tplc="04090005">
+      <w:start w:val="1"/>
+      <w:numFmt w:val="bullet"/>
+      <w:lvlText w:val=""/>
+      <w:lvlJc w:val="left"/>
+      <w:pPr>
+        <w:ind w:left="4365" w:hanging="360"/>
+      </w:pPr>
+      <w:rPr>
+        <w:rFonts w:ascii="Wingdings" w:hAnsi="Wingdings" w:hint="default"/>
+      </w:rPr>
+    </w:lvl>
+    <w:lvl w:ilvl="6" w:tplc="04090001">
+      <w:start w:val="1"/>
+      <w:numFmt w:val="bullet"/>
+      <w:lvlText w:val=""/>
+      <w:lvlJc w:val="left"/>
+      <w:pPr>
+        <w:ind w:left="5085" w:hanging="360"/>
+      </w:pPr>
+      <w:rPr>
+        <w:rFonts w:ascii="Symbol" w:hAnsi="Symbol" w:hint="default"/>
+      </w:rPr>
+    </w:lvl>
+    <w:lvl w:ilvl="7" w:tplc="04090003">
+      <w:start w:val="1"/>
+      <w:numFmt w:val="bullet"/>
+      <w:lvlText w:val="o"/>
+      <w:lvlJc w:val="left"/>
+      <w:pPr>
+        <w:ind w:left="5805" w:hanging="360"/>
+      </w:pPr>
+      <w:rPr>
+        <w:rFonts w:ascii="Courier New" w:hAnsi="Courier New" w:cs="Courier New" w:hint="default"/>
+      </w:rPr>
+    </w:lvl>
+    <w:lvl w:ilvl="8" w:tplc="04090005">
+      <w:start w:val="1"/>
+      <w:numFmt w:val="bullet"/>
+      <w:lvlText w:val=""/>
+      <w:lvlJc w:val="left"/>
+      <w:pPr>
+        <w:ind w:left="6525" w:hanging="360"/>
+      </w:pPr>
+      <w:rPr>
+        <w:rFonts w:ascii="Wingdings" w:hAnsi="Wingdings" w:hint="default"/>
+      </w:rPr>
+    </w:lvl>
+  </w:abstractNum>
+  <w:abstractNum w:abstractNumId="1" w15:restartNumberingAfterBreak="0">
+    <w:nsid w:val="26653911"/>
+    <w:multiLevelType w:val="hybridMultilevel"/>
+    <w:tmpl w:val="DD14FD86"/>
+    <w:lvl w:ilvl="0" w:tplc="04090001">
+      <w:start w:val="1"/>
+      <w:numFmt w:val="bullet"/>
+      <w:lvlText w:val=""/>
+      <w:lvlJc w:val="left"/>
+      <w:pPr>
+        <w:ind w:left="720" w:hanging="360"/>
+      </w:pPr>
+      <w:rPr>
+        <w:rFonts w:ascii="Symbol" w:hAnsi="Symbol" w:hint="default"/>
+      </w:rPr>
+    </w:lvl>
+    <w:lvl w:ilvl="1" w:tplc="04090003">
+      <w:start w:val="1"/>
+      <w:numFmt w:val="bullet"/>
+      <w:lvlText w:val="o"/>
+      <w:lvlJc w:val="left"/>
+      <w:pPr>
+        <w:ind w:left="1440" w:hanging="360"/>
+      </w:pPr>
+      <w:rPr>
+        <w:rFonts w:ascii="Courier New" w:hAnsi="Courier New" w:cs="Courier New" w:hint="default"/>
+      </w:rPr>
+    </w:lvl>
+    <w:lvl w:ilvl="2" w:tplc="04090005">
+      <w:start w:val="1"/>
+      <w:numFmt w:val="bullet"/>
+      <w:lvlText w:val=""/>
+      <w:lvlJc w:val="left"/>
+      <w:pPr>
+        <w:ind w:left="2160" w:hanging="360"/>
+      </w:pPr>
+      <w:rPr>
+        <w:rFonts w:ascii="Wingdings" w:hAnsi="Wingdings" w:hint="default"/>
+      </w:rPr>
+    </w:lvl>
+    <w:lvl w:ilvl="3" w:tplc="04090001">
+      <w:start w:val="1"/>
+      <w:numFmt w:val="bullet"/>
+      <w:lvlText w:val=""/>
+      <w:lvlJc w:val="left"/>
+      <w:pPr>
+        <w:ind w:left="2880" w:hanging="360"/>
+      </w:pPr>
+      <w:rPr>
+        <w:rFonts w:ascii="Symbol" w:hAnsi="Symbol" w:hint="default"/>
+      </w:rPr>
+    </w:lvl>
+    <w:lvl w:ilvl="4" w:tplc="04090003">
+      <w:start w:val="1"/>
+      <w:numFmt w:val="bullet"/>
+      <w:lvlText w:val="o"/>
+      <w:lvlJc w:val="left"/>
+      <w:pPr>
+        <w:ind w:left="3600" w:hanging="360"/>
+      </w:pPr>
+      <w:rPr>
+        <w:rFonts w:ascii="Courier New" w:hAnsi="Courier New" w:cs="Courier New" w:hint="default"/>
+      </w:rPr>
+    </w:lvl>
+    <w:lvl w:ilvl="5" w:tplc="04090005">
+      <w:start w:val="1"/>
+      <w:numFmt w:val="bullet"/>
+      <w:lvlText w:val=""/>
+      <w:lvlJc w:val="left"/>
+      <w:pPr>
+        <w:ind w:left="4320" w:hanging="360"/>
+      </w:pPr>
+      <w:rPr>
+        <w:rFonts w:ascii="Wingdings" w:hAnsi="Wingdings" w:hint="default"/>
+      </w:rPr>
+    </w:lvl>
+    <w:lvl w:ilvl="6" w:tplc="04090001">
+      <w:start w:val="1"/>
+      <w:numFmt w:val="bullet"/>
+      <w:lvlText w:val=""/>
+      <w:lvlJc w:val="left"/>
+      <w:pPr>
+        <w:ind w:left="5040" w:hanging="360"/>
+      </w:pPr>
+      <w:rPr>
+        <w:rFonts w:ascii="Symbol" w:hAnsi="Symbol" w:hint="default"/>
+      </w:rPr>
+    </w:lvl>
+    <w:lvl w:ilvl="7" w:tplc="04090003">
+      <w:start w:val="1"/>
+      <w:numFmt w:val="bullet"/>
+      <w:lvlText w:val="o"/>
+      <w:lvlJc w:val="left"/>
+      <w:pPr>
+        <w:ind w:left="5760" w:hanging="360"/>
+      </w:pPr>
+      <w:rPr>
+        <w:rFonts w:ascii="Courier New" w:hAnsi="Courier New" w:cs="Courier New" w:hint="default"/>
+      </w:rPr>
+    </w:lvl>
+    <w:lvl w:ilvl="8" w:tplc="04090005">
+      <w:start w:val="1"/>
+      <w:numFmt w:val="bullet"/>
+      <w:lvlText w:val=""/>
+      <w:lvlJc w:val="left"/>
+      <w:pPr>
+        <w:ind w:left="6480" w:hanging="360"/>
+      </w:pPr>
+      <w:rPr>
+        <w:rFonts w:ascii="Wingdings" w:hAnsi="Wingdings" w:hint="default"/>
+      </w:rPr>
+    </w:lvl>
+  </w:abstractNum>
+  <w:abstractNum w:abstractNumId="2" w15:restartNumberingAfterBreak="0">
+    <w:nsid w:val="2CE0378B"/>
+    <w:multiLevelType w:val="hybridMultilevel"/>
+    <w:tmpl w:val="0FCC79C2"/>
+    <w:lvl w:ilvl="0" w:tplc="04090001">
+      <w:start w:val="1"/>
+      <w:numFmt w:val="bullet"/>
+      <w:lvlText w:val=""/>
+      <w:lvlJc w:val="left"/>
+      <w:pPr>
+        <w:ind w:left="720" w:hanging="360"/>
+      </w:pPr>
+      <w:rPr>
+        <w:rFonts w:ascii="Symbol" w:hAnsi="Symbol" w:hint="default"/>
+      </w:rPr>
+    </w:lvl>
+    <w:lvl w:ilvl="1" w:tplc="04090019">
+      <w:start w:val="1"/>
+      <w:numFmt w:val="lowerLetter"/>
+      <w:lvlText w:val="%2."/>
+      <w:lvlJc w:val="left"/>
+      <w:pPr>
+        <w:ind w:left="1440" w:hanging="360"/>
+      </w:pPr>
+    </w:lvl>
+    <w:lvl w:ilvl="2" w:tplc="0409001B">
+      <w:start w:val="1"/>
+      <w:numFmt w:val="lowerRoman"/>
+      <w:lvlText w:val="%3."/>
+      <w:lvlJc w:val="right"/>
+      <w:pPr>
+        <w:ind w:left="2160" w:hanging="180"/>
+      </w:pPr>
+    </w:lvl>
+    <w:lvl w:ilvl="3" w:tplc="0409000F">
+      <w:start w:val="1"/>
+      <w:numFmt w:val="decimal"/>
+      <w:lvlText w:val="%4."/>
+      <w:lvlJc w:val="left"/>
+      <w:pPr>
+        <w:ind w:left="2880" w:hanging="360"/>
+      </w:pPr>
+    </w:lvl>
+    <w:lvl w:ilvl="4" w:tplc="04090019">
+      <w:start w:val="1"/>
+      <w:numFmt w:val="lowerLetter"/>
+      <w:lvlText w:val="%5."/>
+      <w:lvlJc w:val="left"/>
+      <w:pPr>
+        <w:ind w:left="3600" w:hanging="360"/>
+      </w:pPr>
+    </w:lvl>
+    <w:lvl w:ilvl="5" w:tplc="0409001B">
+      <w:start w:val="1"/>
+      <w:numFmt w:val="lowerRoman"/>
+      <w:lvlText w:val="%6."/>
+      <w:lvlJc w:val="right"/>
+      <w:pPr>
+        <w:ind w:left="4320" w:hanging="180"/>
+      </w:pPr>
+    </w:lvl>
+    <w:lvl w:ilvl="6" w:tplc="0409000F">
+      <w:start w:val="1"/>
+      <w:numFmt w:val="decimal"/>
+      <w:lvlText w:val="%7."/>
+      <w:lvlJc w:val="left"/>
+      <w:pPr>
+        <w:ind w:left="5040" w:hanging="360"/>
+      </w:pPr>
+    </w:lvl>
+    <w:lvl w:ilvl="7" w:tplc="04090019">
+      <w:start w:val="1"/>
+      <w:numFmt w:val="lowerLetter"/>
+      <w:lvlText w:val="%8."/>
+      <w:lvlJc w:val="left"/>
+      <w:pPr>
+        <w:ind w:left="5760" w:hanging="360"/>
+      </w:pPr>
+    </w:lvl>
+    <w:lvl w:ilvl="8" w:tplc="0409001B">
+      <w:start w:val="1"/>
+      <w:numFmt w:val="lowerRoman"/>
+      <w:lvlText w:val="%9."/>
+      <w:lvlJc w:val="right"/>
+      <w:pPr>
+        <w:ind w:left="6480" w:hanging="180"/>
+      </w:pPr>
+    </w:lvl>
+  </w:abstractNum>
+  <w:abstractNum w:abstractNumId="3" w15:restartNumberingAfterBreak="0">
     <w:nsid w:val="503F3753"/>
     <w:multiLevelType w:val="hybridMultilevel"/>
     <w:tmpl w:val="4D788672"/>
@@ -791,7 +1909,96 @@
       </w:rPr>
     </w:lvl>
   </w:abstractNum>
-  <w:abstractNum w:abstractNumId="1" w15:restartNumberingAfterBreak="0">
+  <w:abstractNum w:abstractNumId="4" w15:restartNumberingAfterBreak="0">
+    <w:nsid w:val="51B009B8"/>
+    <w:multiLevelType w:val="hybridMultilevel"/>
+    <w:tmpl w:val="02A84C9C"/>
+    <w:lvl w:ilvl="0" w:tplc="04090001">
+      <w:start w:val="1"/>
+      <w:numFmt w:val="bullet"/>
+      <w:lvlText w:val=""/>
+      <w:lvlJc w:val="left"/>
+      <w:pPr>
+        <w:ind w:left="720" w:hanging="360"/>
+      </w:pPr>
+      <w:rPr>
+        <w:rFonts w:ascii="Symbol" w:hAnsi="Symbol" w:hint="default"/>
+      </w:rPr>
+    </w:lvl>
+    <w:lvl w:ilvl="1" w:tplc="04090019">
+      <w:start w:val="1"/>
+      <w:numFmt w:val="lowerLetter"/>
+      <w:lvlText w:val="%2."/>
+      <w:lvlJc w:val="left"/>
+      <w:pPr>
+        <w:ind w:left="1440" w:hanging="360"/>
+      </w:pPr>
+    </w:lvl>
+    <w:lvl w:ilvl="2" w:tplc="0409001B">
+      <w:start w:val="1"/>
+      <w:numFmt w:val="lowerRoman"/>
+      <w:lvlText w:val="%3."/>
+      <w:lvlJc w:val="right"/>
+      <w:pPr>
+        <w:ind w:left="2160" w:hanging="180"/>
+      </w:pPr>
+    </w:lvl>
+    <w:lvl w:ilvl="3" w:tplc="0409000F">
+      <w:start w:val="1"/>
+      <w:numFmt w:val="decimal"/>
+      <w:lvlText w:val="%4."/>
+      <w:lvlJc w:val="left"/>
+      <w:pPr>
+        <w:ind w:left="2880" w:hanging="360"/>
+      </w:pPr>
+    </w:lvl>
+    <w:lvl w:ilvl="4" w:tplc="04090019">
+      <w:start w:val="1"/>
+      <w:numFmt w:val="lowerLetter"/>
+      <w:lvlText w:val="%5."/>
+      <w:lvlJc w:val="left"/>
+      <w:pPr>
+        <w:ind w:left="3600" w:hanging="360"/>
+      </w:pPr>
+    </w:lvl>
+    <w:lvl w:ilvl="5" w:tplc="0409001B">
+      <w:start w:val="1"/>
+      <w:numFmt w:val="lowerRoman"/>
+      <w:lvlText w:val="%6."/>
+      <w:lvlJc w:val="right"/>
+      <w:pPr>
+        <w:ind w:left="4320" w:hanging="180"/>
+      </w:pPr>
+    </w:lvl>
+    <w:lvl w:ilvl="6" w:tplc="0409000F">
+      <w:start w:val="1"/>
+      <w:numFmt w:val="decimal"/>
+      <w:lvlText w:val="%7."/>
+      <w:lvlJc w:val="left"/>
+      <w:pPr>
+        <w:ind w:left="5040" w:hanging="360"/>
+      </w:pPr>
+    </w:lvl>
+    <w:lvl w:ilvl="7" w:tplc="04090019">
+      <w:start w:val="1"/>
+      <w:numFmt w:val="lowerLetter"/>
+      <w:lvlText w:val="%8."/>
+      <w:lvlJc w:val="left"/>
+      <w:pPr>
+        <w:ind w:left="5760" w:hanging="360"/>
+      </w:pPr>
+    </w:lvl>
+    <w:lvl w:ilvl="8" w:tplc="0409001B">
+      <w:start w:val="1"/>
+      <w:numFmt w:val="lowerRoman"/>
+      <w:lvlText w:val="%9."/>
+      <w:lvlJc w:val="right"/>
+      <w:pPr>
+        <w:ind w:left="6480" w:hanging="180"/>
+      </w:pPr>
+    </w:lvl>
+  </w:abstractNum>
+  <w:abstractNum w:abstractNumId="5" w15:restartNumberingAfterBreak="0">
     <w:nsid w:val="677C5E00"/>
     <w:multiLevelType w:val="hybridMultilevel"/>
     <w:tmpl w:val="FBD81A0E"/>
@@ -904,11 +2111,331 @@
       </w:rPr>
     </w:lvl>
   </w:abstractNum>
+  <w:abstractNum w:abstractNumId="6" w15:restartNumberingAfterBreak="0">
+    <w:nsid w:val="6F0866AF"/>
+    <w:multiLevelType w:val="hybridMultilevel"/>
+    <w:tmpl w:val="22020672"/>
+    <w:lvl w:ilvl="0" w:tplc="0409000F">
+      <w:start w:val="1"/>
+      <w:numFmt w:val="decimal"/>
+      <w:lvlText w:val="%1."/>
+      <w:lvlJc w:val="left"/>
+      <w:pPr>
+        <w:ind w:left="720" w:hanging="360"/>
+      </w:pPr>
+    </w:lvl>
+    <w:lvl w:ilvl="1" w:tplc="04090019">
+      <w:start w:val="1"/>
+      <w:numFmt w:val="lowerLetter"/>
+      <w:lvlText w:val="%2."/>
+      <w:lvlJc w:val="left"/>
+      <w:pPr>
+        <w:ind w:left="1440" w:hanging="360"/>
+      </w:pPr>
+    </w:lvl>
+    <w:lvl w:ilvl="2" w:tplc="0409001B">
+      <w:start w:val="1"/>
+      <w:numFmt w:val="lowerRoman"/>
+      <w:lvlText w:val="%3."/>
+      <w:lvlJc w:val="right"/>
+      <w:pPr>
+        <w:ind w:left="2160" w:hanging="180"/>
+      </w:pPr>
+    </w:lvl>
+    <w:lvl w:ilvl="3" w:tplc="0409000F">
+      <w:start w:val="1"/>
+      <w:numFmt w:val="decimal"/>
+      <w:lvlText w:val="%4."/>
+      <w:lvlJc w:val="left"/>
+      <w:pPr>
+        <w:ind w:left="2880" w:hanging="360"/>
+      </w:pPr>
+    </w:lvl>
+    <w:lvl w:ilvl="4" w:tplc="04090019">
+      <w:start w:val="1"/>
+      <w:numFmt w:val="lowerLetter"/>
+      <w:lvlText w:val="%5."/>
+      <w:lvlJc w:val="left"/>
+      <w:pPr>
+        <w:ind w:left="3600" w:hanging="360"/>
+      </w:pPr>
+    </w:lvl>
+    <w:lvl w:ilvl="5" w:tplc="0409001B">
+      <w:start w:val="1"/>
+      <w:numFmt w:val="lowerRoman"/>
+      <w:lvlText w:val="%6."/>
+      <w:lvlJc w:val="right"/>
+      <w:pPr>
+        <w:ind w:left="4320" w:hanging="180"/>
+      </w:pPr>
+    </w:lvl>
+    <w:lvl w:ilvl="6" w:tplc="0409000F">
+      <w:start w:val="1"/>
+      <w:numFmt w:val="decimal"/>
+      <w:lvlText w:val="%7."/>
+      <w:lvlJc w:val="left"/>
+      <w:pPr>
+        <w:ind w:left="5040" w:hanging="360"/>
+      </w:pPr>
+    </w:lvl>
+    <w:lvl w:ilvl="7" w:tplc="04090019">
+      <w:start w:val="1"/>
+      <w:numFmt w:val="lowerLetter"/>
+      <w:lvlText w:val="%8."/>
+      <w:lvlJc w:val="left"/>
+      <w:pPr>
+        <w:ind w:left="5760" w:hanging="360"/>
+      </w:pPr>
+    </w:lvl>
+    <w:lvl w:ilvl="8" w:tplc="0409001B">
+      <w:start w:val="1"/>
+      <w:numFmt w:val="lowerRoman"/>
+      <w:lvlText w:val="%9."/>
+      <w:lvlJc w:val="right"/>
+      <w:pPr>
+        <w:ind w:left="6480" w:hanging="180"/>
+      </w:pPr>
+    </w:lvl>
+  </w:abstractNum>
+  <w:abstractNum w:abstractNumId="7" w15:restartNumberingAfterBreak="0">
+    <w:nsid w:val="71162ADB"/>
+    <w:multiLevelType w:val="hybridMultilevel"/>
+    <w:tmpl w:val="89F4D4D6"/>
+    <w:lvl w:ilvl="0" w:tplc="72BCF408">
+      <w:numFmt w:val="bullet"/>
+      <w:lvlText w:val="-"/>
+      <w:lvlJc w:val="left"/>
+      <w:pPr>
+        <w:ind w:left="720" w:hanging="360"/>
+      </w:pPr>
+      <w:rPr>
+        <w:rFonts w:ascii="Calibri" w:eastAsia="Calibri" w:hAnsi="Calibri" w:cs="Calibri" w:hint="default"/>
+      </w:rPr>
+    </w:lvl>
+    <w:lvl w:ilvl="1" w:tplc="04090003">
+      <w:start w:val="1"/>
+      <w:numFmt w:val="bullet"/>
+      <w:lvlText w:val="o"/>
+      <w:lvlJc w:val="left"/>
+      <w:pPr>
+        <w:ind w:left="1440" w:hanging="360"/>
+      </w:pPr>
+      <w:rPr>
+        <w:rFonts w:ascii="Courier New" w:hAnsi="Courier New" w:cs="Courier New" w:hint="default"/>
+      </w:rPr>
+    </w:lvl>
+    <w:lvl w:ilvl="2" w:tplc="04090005">
+      <w:start w:val="1"/>
+      <w:numFmt w:val="bullet"/>
+      <w:lvlText w:val=""/>
+      <w:lvlJc w:val="left"/>
+      <w:pPr>
+        <w:ind w:left="2160" w:hanging="360"/>
+      </w:pPr>
+      <w:rPr>
+        <w:rFonts w:ascii="Wingdings" w:hAnsi="Wingdings" w:hint="default"/>
+      </w:rPr>
+    </w:lvl>
+    <w:lvl w:ilvl="3" w:tplc="04090001">
+      <w:start w:val="1"/>
+      <w:numFmt w:val="bullet"/>
+      <w:lvlText w:val=""/>
+      <w:lvlJc w:val="left"/>
+      <w:pPr>
+        <w:ind w:left="2880" w:hanging="360"/>
+      </w:pPr>
+      <w:rPr>
+        <w:rFonts w:ascii="Symbol" w:hAnsi="Symbol" w:hint="default"/>
+      </w:rPr>
+    </w:lvl>
+    <w:lvl w:ilvl="4" w:tplc="04090003">
+      <w:start w:val="1"/>
+      <w:numFmt w:val="bullet"/>
+      <w:lvlText w:val="o"/>
+      <w:lvlJc w:val="left"/>
+      <w:pPr>
+        <w:ind w:left="3600" w:hanging="360"/>
+      </w:pPr>
+      <w:rPr>
+        <w:rFonts w:ascii="Courier New" w:hAnsi="Courier New" w:cs="Courier New" w:hint="default"/>
+      </w:rPr>
+    </w:lvl>
+    <w:lvl w:ilvl="5" w:tplc="04090005">
+      <w:start w:val="1"/>
+      <w:numFmt w:val="bullet"/>
+      <w:lvlText w:val=""/>
+      <w:lvlJc w:val="left"/>
+      <w:pPr>
+        <w:ind w:left="4320" w:hanging="360"/>
+      </w:pPr>
+      <w:rPr>
+        <w:rFonts w:ascii="Wingdings" w:hAnsi="Wingdings" w:hint="default"/>
+      </w:rPr>
+    </w:lvl>
+    <w:lvl w:ilvl="6" w:tplc="04090001">
+      <w:start w:val="1"/>
+      <w:numFmt w:val="bullet"/>
+      <w:lvlText w:val=""/>
+      <w:lvlJc w:val="left"/>
+      <w:pPr>
+        <w:ind w:left="5040" w:hanging="360"/>
+      </w:pPr>
+      <w:rPr>
+        <w:rFonts w:ascii="Symbol" w:hAnsi="Symbol" w:hint="default"/>
+      </w:rPr>
+    </w:lvl>
+    <w:lvl w:ilvl="7" w:tplc="04090003">
+      <w:start w:val="1"/>
+      <w:numFmt w:val="bullet"/>
+      <w:lvlText w:val="o"/>
+      <w:lvlJc w:val="left"/>
+      <w:pPr>
+        <w:ind w:left="5760" w:hanging="360"/>
+      </w:pPr>
+      <w:rPr>
+        <w:rFonts w:ascii="Courier New" w:hAnsi="Courier New" w:cs="Courier New" w:hint="default"/>
+      </w:rPr>
+    </w:lvl>
+    <w:lvl w:ilvl="8" w:tplc="04090005">
+      <w:start w:val="1"/>
+      <w:numFmt w:val="bullet"/>
+      <w:lvlText w:val=""/>
+      <w:lvlJc w:val="left"/>
+      <w:pPr>
+        <w:ind w:left="6480" w:hanging="360"/>
+      </w:pPr>
+      <w:rPr>
+        <w:rFonts w:ascii="Wingdings" w:hAnsi="Wingdings" w:hint="default"/>
+      </w:rPr>
+    </w:lvl>
+  </w:abstractNum>
   <w:num w:numId="1">
-    <w:abstractNumId w:val="0"/>
+    <w:abstractNumId w:val="3"/>
   </w:num>
   <w:num w:numId="2">
+    <w:abstractNumId w:val="5"/>
+  </w:num>
+  <w:num w:numId="3">
+    <w:abstractNumId w:val="0"/>
+    <w:lvlOverride w:ilvl="0"/>
+    <w:lvlOverride w:ilvl="1"/>
+    <w:lvlOverride w:ilvl="2"/>
+    <w:lvlOverride w:ilvl="3"/>
+    <w:lvlOverride w:ilvl="4"/>
+    <w:lvlOverride w:ilvl="5"/>
+    <w:lvlOverride w:ilvl="6"/>
+    <w:lvlOverride w:ilvl="7"/>
+    <w:lvlOverride w:ilvl="8"/>
+  </w:num>
+  <w:num w:numId="4">
+    <w:abstractNumId w:val="2"/>
+    <w:lvlOverride w:ilvl="0"/>
+    <w:lvlOverride w:ilvl="1">
+      <w:startOverride w:val="1"/>
+    </w:lvlOverride>
+    <w:lvlOverride w:ilvl="2">
+      <w:startOverride w:val="1"/>
+    </w:lvlOverride>
+    <w:lvlOverride w:ilvl="3">
+      <w:startOverride w:val="1"/>
+    </w:lvlOverride>
+    <w:lvlOverride w:ilvl="4">
+      <w:startOverride w:val="1"/>
+    </w:lvlOverride>
+    <w:lvlOverride w:ilvl="5">
+      <w:startOverride w:val="1"/>
+    </w:lvlOverride>
+    <w:lvlOverride w:ilvl="6">
+      <w:startOverride w:val="1"/>
+    </w:lvlOverride>
+    <w:lvlOverride w:ilvl="7">
+      <w:startOverride w:val="1"/>
+    </w:lvlOverride>
+    <w:lvlOverride w:ilvl="8">
+      <w:startOverride w:val="1"/>
+    </w:lvlOverride>
+  </w:num>
+  <w:num w:numId="5">
+    <w:abstractNumId w:val="7"/>
+    <w:lvlOverride w:ilvl="0"/>
+    <w:lvlOverride w:ilvl="1"/>
+    <w:lvlOverride w:ilvl="2"/>
+    <w:lvlOverride w:ilvl="3"/>
+    <w:lvlOverride w:ilvl="4"/>
+    <w:lvlOverride w:ilvl="5"/>
+    <w:lvlOverride w:ilvl="6"/>
+    <w:lvlOverride w:ilvl="7"/>
+    <w:lvlOverride w:ilvl="8"/>
+  </w:num>
+  <w:num w:numId="6">
+    <w:abstractNumId w:val="4"/>
+    <w:lvlOverride w:ilvl="0"/>
+    <w:lvlOverride w:ilvl="1">
+      <w:startOverride w:val="1"/>
+    </w:lvlOverride>
+    <w:lvlOverride w:ilvl="2">
+      <w:startOverride w:val="1"/>
+    </w:lvlOverride>
+    <w:lvlOverride w:ilvl="3">
+      <w:startOverride w:val="1"/>
+    </w:lvlOverride>
+    <w:lvlOverride w:ilvl="4">
+      <w:startOverride w:val="1"/>
+    </w:lvlOverride>
+    <w:lvlOverride w:ilvl="5">
+      <w:startOverride w:val="1"/>
+    </w:lvlOverride>
+    <w:lvlOverride w:ilvl="6">
+      <w:startOverride w:val="1"/>
+    </w:lvlOverride>
+    <w:lvlOverride w:ilvl="7">
+      <w:startOverride w:val="1"/>
+    </w:lvlOverride>
+    <w:lvlOverride w:ilvl="8">
+      <w:startOverride w:val="1"/>
+    </w:lvlOverride>
+  </w:num>
+  <w:num w:numId="7">
     <w:abstractNumId w:val="1"/>
+    <w:lvlOverride w:ilvl="0"/>
+    <w:lvlOverride w:ilvl="1"/>
+    <w:lvlOverride w:ilvl="2"/>
+    <w:lvlOverride w:ilvl="3"/>
+    <w:lvlOverride w:ilvl="4"/>
+    <w:lvlOverride w:ilvl="5"/>
+    <w:lvlOverride w:ilvl="6"/>
+    <w:lvlOverride w:ilvl="7"/>
+    <w:lvlOverride w:ilvl="8"/>
+  </w:num>
+  <w:num w:numId="8">
+    <w:abstractNumId w:val="6"/>
+    <w:lvlOverride w:ilvl="0">
+      <w:startOverride w:val="1"/>
+    </w:lvlOverride>
+    <w:lvlOverride w:ilvl="1">
+      <w:startOverride w:val="1"/>
+    </w:lvlOverride>
+    <w:lvlOverride w:ilvl="2">
+      <w:startOverride w:val="1"/>
+    </w:lvlOverride>
+    <w:lvlOverride w:ilvl="3">
+      <w:startOverride w:val="1"/>
+    </w:lvlOverride>
+    <w:lvlOverride w:ilvl="4">
+      <w:startOverride w:val="1"/>
+    </w:lvlOverride>
+    <w:lvlOverride w:ilvl="5">
+      <w:startOverride w:val="1"/>
+    </w:lvlOverride>
+    <w:lvlOverride w:ilvl="6">
+      <w:startOverride w:val="1"/>
+    </w:lvlOverride>
+    <w:lvlOverride w:ilvl="7">
+      <w:startOverride w:val="1"/>
+    </w:lvlOverride>
+    <w:lvlOverride w:ilvl="8">
+      <w:startOverride w:val="1"/>
+    </w:lvlOverride>
   </w:num>
 </w:numbering>
 </file>

</xml_diff>